<commit_message>
Requerimientos - version 2
</commit_message>
<xml_diff>
--- a/Documentación/Requerimientos.docx
+++ b/Documentación/Requerimientos.docx
@@ -15,8 +15,6 @@
         </w:rPr>
       </w:pPr>
       <w:bookmarkStart w:id="0" w:name="_Toc389662714"/>
-      <w:bookmarkStart w:id="1" w:name="_GoBack"/>
-      <w:bookmarkEnd w:id="1"/>
       <w:r>
         <w:rPr>
           <w:b/>
@@ -34,11 +32,11 @@
         </w:numPr>
         <w:spacing w:line="360" w:lineRule="auto"/>
       </w:pPr>
-      <w:bookmarkStart w:id="2" w:name="_Toc389662715"/>
-      <w:r>
-        <w:t>Interfaces Externas</w:t>
-      </w:r>
-      <w:bookmarkEnd w:id="2"/>
+      <w:bookmarkStart w:id="1" w:name="_Toc389662716"/>
+      <w:r>
+        <w:t>Funciones</w:t>
+      </w:r>
+      <w:bookmarkEnd w:id="1"/>
     </w:p>
     <w:p>
       <w:pPr>
@@ -49,18 +47,44 @@
         </w:numPr>
       </w:pPr>
       <w:r>
-        <w:t>Interfaz de Usuario</w:t>
-      </w:r>
-    </w:p>
-    <w:p>
-      <w:pPr>
-        <w:ind w:firstLine="708"/>
-      </w:pPr>
-      <w:r>
-        <w:t>La interfa</w:t>
-      </w:r>
-      <w:r>
-        <w:t>z de usuario debe ser amigable.</w:t>
+        <w:t>Gestión de Localización</w:t>
+      </w:r>
+    </w:p>
+    <w:p>
+      <w:pPr>
+        <w:pStyle w:val="ListParagraph"/>
+      </w:pPr>
+      <w:r>
+        <w:t>Req</w:t>
+      </w:r>
+      <w:r>
+        <w:t xml:space="preserve"> (1)</w:t>
+      </w:r>
+      <w:r>
+        <w:t xml:space="preserve">: El sistema </w:t>
+      </w:r>
+      <w:r>
+        <w:t>debe permitir</w:t>
+      </w:r>
+      <w:r>
+        <w:t> </w:t>
+      </w:r>
+      <w:r>
+        <w:t xml:space="preserve">al usuario visualizar su posición geográfica </w:t>
+      </w:r>
+      <w:r>
+        <w:t>tanto dentro como fuera de los edificios del campus. </w:t>
+      </w:r>
+    </w:p>
+    <w:p>
+      <w:pPr>
+        <w:pStyle w:val="ListParagraph"/>
+      </w:pPr>
+      <w:r>
+        <w:t xml:space="preserve">Req (2): El sistema debe permitirle al usuario visualizar las posiciones geográficas de sus amigos, </w:t>
+      </w:r>
+      <w:r>
+        <w:t>los cuales son otros usuarios del sistema. </w:t>
       </w:r>
     </w:p>
     <w:p>
@@ -72,25 +96,38 @@
         </w:numPr>
       </w:pPr>
       <w:r>
-        <w:t>Interfaz con el Hardware</w:t>
-      </w:r>
-    </w:p>
-    <w:p>
-      <w:pPr>
-        <w:ind w:left="720" w:firstLine="504"/>
-        <w:jc w:val="both"/>
-      </w:pPr>
-      <w:r>
-        <w:t>El sistema requiere que sea implementado en un dispositivo móvil para que se pueda utilizar durante la navegación dentro del campus de la universidad.</w:t>
-      </w:r>
-      <w:r>
-        <w:t xml:space="preserve"> El dispositivo debe ser capaz de utilizar la tecnología Wireless y GPS para poder determinar la ubicación</w:t>
-      </w:r>
-      <w:r>
-        <w:t xml:space="preserve"> del usuario</w:t>
-      </w:r>
-      <w:r>
-        <w:t>. El dispositivo móvil debe contar con una cámara frontal para poder comunicarse correctamente con el departamento de seguridad en caso de una emergencia.</w:t>
+        <w:t>Gestión de Navegación</w:t>
+      </w:r>
+    </w:p>
+    <w:p>
+      <w:pPr>
+        <w:ind w:left="708"/>
+      </w:pPr>
+      <w:r>
+        <w:t xml:space="preserve">Req (3): El usuario podrá especificar un lugar de destino y el sistema deberá calcular la ruta más corta hacia </w:t>
+      </w:r>
+      <w:r>
+        <w:t>el mismo.</w:t>
+      </w:r>
+      <w:r>
+        <w:t xml:space="preserve"> </w:t>
+      </w:r>
+    </w:p>
+    <w:p>
+      <w:pPr>
+        <w:pStyle w:val="ListParagraph"/>
+      </w:pPr>
+      <w:r>
+        <w:t>Req</w:t>
+      </w:r>
+      <w:r>
+        <w:t xml:space="preserve"> (4)</w:t>
+      </w:r>
+      <w:r>
+        <w:t>:</w:t>
+      </w:r>
+      <w:r>
+        <w:t xml:space="preserve"> El sistema debe recalcular la ruta más corta hacia el destino si detecta que el usuario se desvía de la ruta proporcionada por el Req (3).</w:t>
       </w:r>
     </w:p>
     <w:p>
@@ -102,19 +139,29 @@
         </w:numPr>
       </w:pPr>
       <w:r>
-        <w:t>Interfaz con el Software</w:t>
-      </w:r>
-    </w:p>
-    <w:p>
-      <w:pPr>
-        <w:ind w:left="720" w:firstLine="504"/>
-        <w:jc w:val="both"/>
-      </w:pPr>
-      <w:r>
-        <w:t>El sistema requiere que el dispositivo tenga un sistema operativo Android</w:t>
-      </w:r>
-      <w:r>
-        <w:t xml:space="preserve">.  El sistema utilizará la base de datos SQLite para la persistencia de los datos. </w:t>
+        <w:t>Gestión de Direccionamiento</w:t>
+      </w:r>
+    </w:p>
+    <w:p>
+      <w:pPr>
+        <w:ind w:left="708"/>
+      </w:pPr>
+      <w:r>
+        <w:t>Req (5): El sistema dará paso a paso indicaciones de giros (grados) y distancia (en metros) hasta que el usuario llegue al destino.</w:t>
+      </w:r>
+    </w:p>
+    <w:p>
+      <w:pPr>
+        <w:ind w:left="708"/>
+      </w:pPr>
+      <w:r>
+        <w:t xml:space="preserve">Req (6): El sistema </w:t>
+      </w:r>
+      <w:r>
+        <w:t>debe indicar lugares de referencia, como nombres de edificaciones y parqueos, en el camino para guiar</w:t>
+      </w:r>
+      <w:r>
+        <w:t xml:space="preserve"> al estudiante hasta su destino.</w:t>
       </w:r>
     </w:p>
     <w:p>
@@ -126,31 +173,34 @@
         </w:numPr>
       </w:pPr>
       <w:r>
-        <w:t>Interfaz de Comunicaciones</w:t>
-      </w:r>
-    </w:p>
-    <w:p>
-      <w:pPr>
-        <w:ind w:left="720" w:firstLine="504"/>
-      </w:pPr>
-      <w:r>
-        <w:t>El sistema necesita disponer de conexión a Internet. Este utilizará un servidor para la gestión de algunas actividades del sistema.</w:t>
-      </w:r>
-    </w:p>
-    <w:p>
-      <w:pPr>
-        <w:pStyle w:val="Heading2"/>
-        <w:numPr>
-          <w:ilvl w:val="1"/>
-          <w:numId w:val="1"/>
-        </w:numPr>
-        <w:spacing w:line="360" w:lineRule="auto"/>
-      </w:pPr>
-      <w:bookmarkStart w:id="3" w:name="_Toc389662716"/>
-      <w:r>
-        <w:t>Funciones</w:t>
-      </w:r>
-      <w:bookmarkEnd w:id="3"/>
+        <w:t>Gestión de Redes Sociales</w:t>
+      </w:r>
+    </w:p>
+    <w:p>
+      <w:pPr>
+        <w:pStyle w:val="ListParagraph"/>
+      </w:pPr>
+      <w:r>
+        <w:t>Req</w:t>
+      </w:r>
+      <w:r>
+        <w:t xml:space="preserve"> (7)</w:t>
+      </w:r>
+      <w:r>
+        <w:t xml:space="preserve">: El sistema debe permitir </w:t>
+      </w:r>
+      <w:r>
+        <w:t xml:space="preserve">al usuario </w:t>
+      </w:r>
+      <w:r>
+        <w:t>compartir una ubicación del campus a</w:t>
+      </w:r>
+      <w:r>
+        <w:t xml:space="preserve"> sus</w:t>
+      </w:r>
+      <w:r>
+        <w:t xml:space="preserve"> amigos de Facebook. Para poder realizar esta acción, el usuario debe iniciar o haber iniciado sesión a una cuenta de Facebook. </w:t>
+      </w:r>
     </w:p>
     <w:p>
       <w:pPr>
@@ -161,40 +211,272 @@
         </w:numPr>
       </w:pPr>
       <w:r>
-        <w:t>Gestión de Localización</w:t>
-      </w:r>
-    </w:p>
-    <w:p>
-      <w:pPr>
-        <w:pStyle w:val="ListParagraph"/>
-      </w:pPr>
-      <w:proofErr w:type="spellStart"/>
+        <w:t>Gestión de Tours </w:t>
+      </w:r>
+    </w:p>
+    <w:p>
+      <w:pPr>
+        <w:pStyle w:val="ListParagraph"/>
+      </w:pPr>
       <w:r>
         <w:t>Req</w:t>
       </w:r>
-      <w:proofErr w:type="spellEnd"/>
-      <w:r>
-        <w:t>: El sistema deberá localizar al usuario tanto dentro como fuera de los edificios del campus. </w:t>
-      </w:r>
-    </w:p>
-    <w:p>
-      <w:pPr>
-        <w:pStyle w:val="ListParagraph"/>
-      </w:pPr>
-      <w:proofErr w:type="spellStart"/>
+      <w:r>
+        <w:t xml:space="preserve"> (</w:t>
+      </w:r>
+      <w:r>
+        <w:t>8</w:t>
+      </w:r>
+      <w:r>
+        <w:t>)</w:t>
+      </w:r>
+      <w:r>
+        <w:t>: El sistema deberá permitir crear tours a aquellos usuarios que tengan permitido realizar dicha acción. </w:t>
+      </w:r>
+    </w:p>
+    <w:p>
+      <w:pPr>
+        <w:pStyle w:val="ListParagraph"/>
+      </w:pPr>
+    </w:p>
+    <w:p>
+      <w:pPr>
+        <w:pStyle w:val="ListParagraph"/>
+      </w:pPr>
       <w:r>
         <w:t>Req</w:t>
       </w:r>
-      <w:proofErr w:type="spellEnd"/>
-      <w:r>
-        <w:t>: El sistema deberá localizar la ubicación de los amigos del usuario, los cuales son otros usuarios del sistema. </w:t>
-      </w:r>
-    </w:p>
-    <w:p>
-      <w:pPr>
-        <w:pStyle w:val="ListParagraph"/>
-        <w:ind w:left="1224"/>
-      </w:pPr>
+      <w:r>
+        <w:t xml:space="preserve"> (</w:t>
+      </w:r>
+      <w:r>
+        <w:t>9</w:t>
+      </w:r>
+      <w:r>
+        <w:t>)</w:t>
+      </w:r>
+      <w:r>
+        <w:t>: E</w:t>
+      </w:r>
+      <w:r>
+        <w:t>l sistema deberá poder brindar</w:t>
+      </w:r>
+      <w:r>
+        <w:t xml:space="preserve"> información actual </w:t>
+      </w:r>
+      <w:r>
+        <w:t>(</w:t>
+      </w:r>
+      <w:r>
+        <w:t>cuantos usuarios están suscritos, cuantos están activos, cuál es su localización geográfica</w:t>
+      </w:r>
+      <w:r>
+        <w:t>)</w:t>
+      </w:r>
+      <w:r>
+        <w:t xml:space="preserve"> </w:t>
+      </w:r>
+      <w:r>
+        <w:t>de los tours a los creado</w:t>
+      </w:r>
+      <w:r>
+        <w:t>re</w:t>
+      </w:r>
+      <w:r>
+        <w:t>s de los mismos. </w:t>
+      </w:r>
+    </w:p>
+    <w:p>
+      <w:pPr>
+        <w:pStyle w:val="ListParagraph"/>
+      </w:pPr>
+    </w:p>
+    <w:p>
+      <w:pPr>
+        <w:pStyle w:val="ListParagraph"/>
+      </w:pPr>
+      <w:r>
+        <w:t>Req (</w:t>
+      </w:r>
+      <w:r>
+        <w:t>10</w:t>
+      </w:r>
+      <w:r>
+        <w:t xml:space="preserve">): El sistema debe </w:t>
+      </w:r>
+      <w:r>
+        <w:t xml:space="preserve">permitir </w:t>
+      </w:r>
+      <w:r>
+        <w:t xml:space="preserve">que </w:t>
+      </w:r>
+      <w:r>
+        <w:t xml:space="preserve">los usuarios </w:t>
+      </w:r>
+      <w:r>
+        <w:t xml:space="preserve">que participan en el tour </w:t>
+      </w:r>
+      <w:r>
+        <w:t xml:space="preserve">ver la localización de los demás participantes </w:t>
+      </w:r>
+      <w:r>
+        <w:t xml:space="preserve">activos </w:t>
+      </w:r>
+      <w:r>
+        <w:t>del tour.</w:t>
+      </w:r>
+    </w:p>
+    <w:p>
+      <w:pPr>
+        <w:pStyle w:val="ListParagraph"/>
+      </w:pPr>
+    </w:p>
+    <w:p>
+      <w:pPr>
+        <w:pStyle w:val="ListParagraph"/>
+      </w:pPr>
+      <w:r>
+        <w:t>R</w:t>
+      </w:r>
+      <w:r>
+        <w:t>eq</w:t>
+      </w:r>
+      <w:r>
+        <w:t xml:space="preserve"> (</w:t>
+      </w:r>
+      <w:r>
+        <w:t>11</w:t>
+      </w:r>
+      <w:r>
+        <w:t>)</w:t>
+      </w:r>
+      <w:r>
+        <w:t xml:space="preserve">: El sistema debe permitir al usuario </w:t>
+      </w:r>
+      <w:r>
+        <w:t>suscribirse</w:t>
+      </w:r>
+      <w:r>
+        <w:t xml:space="preserve"> a tantos tours como desee</w:t>
+      </w:r>
+      <w:r>
+        <w:t>.</w:t>
+      </w:r>
+    </w:p>
+    <w:p>
+      <w:pPr>
+        <w:pStyle w:val="ListParagraph"/>
+      </w:pPr>
+    </w:p>
+    <w:p>
+      <w:pPr>
+        <w:pStyle w:val="ListParagraph"/>
+      </w:pPr>
+      <w:r>
+        <w:t>Req</w:t>
+      </w:r>
+      <w:r>
+        <w:t xml:space="preserve"> (</w:t>
+      </w:r>
+      <w:r>
+        <w:t>12</w:t>
+      </w:r>
+      <w:r>
+        <w:t>)</w:t>
+      </w:r>
+      <w:r>
+        <w:t>: El sistema s</w:t>
+      </w:r>
+      <w:r>
+        <w:rPr>
+          <w:rtl/>
+        </w:rPr>
+        <w:t>ó</w:t>
+      </w:r>
+      <w:r>
+        <w:t>lo deberá mostrar los puntos de reunión de un</w:t>
+      </w:r>
+      <w:r>
+        <w:t>o de los tours del Req</w:t>
+      </w:r>
+      <w:r>
+        <w:t xml:space="preserve"> </w:t>
+      </w:r>
+      <w:r>
+        <w:t>(</w:t>
+      </w:r>
+      <w:r>
+        <w:t>11</w:t>
+      </w:r>
+      <w:r>
+        <w:t>).</w:t>
+      </w:r>
+    </w:p>
+    <w:p>
+      <w:pPr>
+        <w:pStyle w:val="ListParagraph"/>
+      </w:pPr>
+    </w:p>
+    <w:p>
+      <w:pPr>
+        <w:pStyle w:val="ListParagraph"/>
+      </w:pPr>
+      <w:r>
+        <w:lastRenderedPageBreak/>
+        <w:t>Req</w:t>
+      </w:r>
+      <w:r>
+        <w:t xml:space="preserve"> (</w:t>
+      </w:r>
+      <w:r>
+        <w:t>13</w:t>
+      </w:r>
+      <w:r>
+        <w:t>)</w:t>
+      </w:r>
+      <w:r>
+        <w:t>: El sistema debe permitir al usuario poder seguir recorriendo un tour desde el último punto de reunión</w:t>
+      </w:r>
+      <w:r>
+        <w:t xml:space="preserve"> visitado</w:t>
+      </w:r>
+      <w:r>
+        <w:t>.</w:t>
+      </w:r>
+    </w:p>
+    <w:p>
+      <w:pPr>
+        <w:pStyle w:val="ListParagraph"/>
+      </w:pPr>
+    </w:p>
+    <w:p>
+      <w:pPr>
+        <w:pStyle w:val="ListParagraph"/>
+      </w:pPr>
+      <w:r>
+        <w:t>Req</w:t>
+      </w:r>
+      <w:r>
+        <w:t xml:space="preserve"> (</w:t>
+      </w:r>
+      <w:r>
+        <w:t>14</w:t>
+      </w:r>
+      <w:r>
+        <w:t>)</w:t>
+      </w:r>
+      <w:r>
+        <w:t>: El sistema debe permitir al u</w:t>
+      </w:r>
+      <w:r>
+        <w:t xml:space="preserve">suario poder reiniciar </w:t>
+      </w:r>
+      <w:r>
+        <w:t>un</w:t>
+      </w:r>
+      <w:r>
+        <w:t xml:space="preserve"> tour.</w:t>
+      </w:r>
     </w:p>
     <w:p>
       <w:pPr>
@@ -205,40 +487,259 @@
         </w:numPr>
       </w:pPr>
       <w:r>
-        <w:t>Gestión de Navegación</w:t>
-      </w:r>
-    </w:p>
-    <w:p>
-      <w:pPr>
-        <w:pStyle w:val="ListParagraph"/>
-      </w:pPr>
-      <w:proofErr w:type="spellStart"/>
+        <w:t>Gestión de Usuarios</w:t>
+      </w:r>
+    </w:p>
+    <w:p>
+      <w:pPr>
+        <w:ind w:left="708"/>
+      </w:pPr>
       <w:r>
         <w:t>Req</w:t>
       </w:r>
-      <w:proofErr w:type="spellEnd"/>
-      <w:r>
-        <w:t>: El sistema deberá encontrar la ruta más corta desde la ubicación actual del usuario hasta el lugar de destino. </w:t>
-      </w:r>
-    </w:p>
-    <w:p>
-      <w:pPr>
-        <w:pStyle w:val="ListParagraph"/>
-      </w:pPr>
-      <w:proofErr w:type="spellStart"/>
+      <w:r>
+        <w:t xml:space="preserve"> (</w:t>
+      </w:r>
+      <w:r>
+        <w:t>15</w:t>
+      </w:r>
+      <w:r>
+        <w:t>)</w:t>
+      </w:r>
+      <w:r>
+        <w:t xml:space="preserve">: El sistema debe permitir que un usuario </w:t>
+      </w:r>
+      <w:r>
+        <w:t>crear una cuenta del sistema.</w:t>
+      </w:r>
+    </w:p>
+    <w:p>
+      <w:pPr>
+        <w:ind w:left="708"/>
+      </w:pPr>
       <w:r>
         <w:t>Req</w:t>
       </w:r>
-      <w:proofErr w:type="spellEnd"/>
-      <w:r>
-        <w:t>: El sistema deberá encontrar una ruta alternativa en caso de que la ruta más corta tenga caminos que no pueden ser recorridos.  </w:t>
-      </w:r>
-    </w:p>
-    <w:p>
-      <w:pPr>
-        <w:pStyle w:val="ListParagraph"/>
-        <w:ind w:left="1224"/>
-      </w:pPr>
+      <w:r>
+        <w:t xml:space="preserve"> (</w:t>
+      </w:r>
+      <w:r>
+        <w:t>16</w:t>
+      </w:r>
+      <w:r>
+        <w:t>)</w:t>
+      </w:r>
+      <w:r>
+        <w:t>: El sistema debe permitir que los usuarios puedan iniciar sesión que una cuenta del sistema.</w:t>
+      </w:r>
+    </w:p>
+    <w:p>
+      <w:pPr>
+        <w:ind w:left="708"/>
+      </w:pPr>
+      <w:r>
+        <w:t>R</w:t>
+      </w:r>
+      <w:r>
+        <w:t>eq</w:t>
+      </w:r>
+      <w:r>
+        <w:t xml:space="preserve"> (</w:t>
+      </w:r>
+      <w:r>
+        <w:t>17</w:t>
+      </w:r>
+      <w:r>
+        <w:t>)</w:t>
+      </w:r>
+      <w:r>
+        <w:t>: El sistema debe</w:t>
+      </w:r>
+      <w:r>
+        <w:t xml:space="preserve"> permitir</w:t>
+      </w:r>
+      <w:r>
+        <w:t xml:space="preserve"> </w:t>
+      </w:r>
+      <w:r>
+        <w:t>que los</w:t>
+      </w:r>
+      <w:r>
+        <w:t xml:space="preserve"> usuario</w:t>
+      </w:r>
+      <w:r>
+        <w:t xml:space="preserve">s puedan </w:t>
+      </w:r>
+      <w:r>
+        <w:t>iniciar sesión con una cuenta de Facebook. </w:t>
+      </w:r>
+    </w:p>
+    <w:p>
+      <w:pPr>
+        <w:ind w:left="708"/>
+      </w:pPr>
+      <w:r>
+        <w:t>Req</w:t>
+      </w:r>
+      <w:r>
+        <w:t xml:space="preserve"> (</w:t>
+      </w:r>
+      <w:r>
+        <w:t>18</w:t>
+      </w:r>
+      <w:r>
+        <w:t>)</w:t>
+      </w:r>
+      <w:r>
+        <w:t>: El sistema debe permitir que los usuarios con cuenta (de Facebook o del sistema) puedan seguir (follow) a otros usuarios con cuenta.</w:t>
+      </w:r>
+    </w:p>
+    <w:p>
+      <w:pPr>
+        <w:ind w:left="708"/>
+      </w:pPr>
+      <w:r>
+        <w:t>Req</w:t>
+      </w:r>
+      <w:r>
+        <w:t xml:space="preserve"> (</w:t>
+      </w:r>
+      <w:r>
+        <w:t>19</w:t>
+      </w:r>
+      <w:r>
+        <w:t>)</w:t>
+      </w:r>
+      <w:r>
+        <w:t>: El sistema debe permitir que un usuario con cuenta pueda compartir una ubicación del campus a otro usuario del sistema que éste siga (follow).</w:t>
+      </w:r>
+    </w:p>
+    <w:p>
+      <w:pPr>
+        <w:ind w:left="708"/>
+      </w:pPr>
+      <w:r>
+        <w:t>Req</w:t>
+      </w:r>
+      <w:r>
+        <w:t xml:space="preserve"> (</w:t>
+      </w:r>
+      <w:r>
+        <w:t>20</w:t>
+      </w:r>
+      <w:r>
+        <w:t>)</w:t>
+      </w:r>
+      <w:r>
+        <w:t>: El sistema</w:t>
+      </w:r>
+      <w:r>
+        <w:t xml:space="preserve"> debe permitir que un usuario siga (follow) a otro usuario solo cuando este último confirma una solicitud de seguimiento (follow). </w:t>
+      </w:r>
+    </w:p>
+    <w:p>
+      <w:pPr>
+        <w:pStyle w:val="ListParagraph"/>
+      </w:pPr>
+      <w:r>
+        <w:t>Req</w:t>
+      </w:r>
+      <w:r>
+        <w:t xml:space="preserve"> (</w:t>
+      </w:r>
+      <w:r>
+        <w:t>21</w:t>
+      </w:r>
+      <w:r>
+        <w:t>)</w:t>
+      </w:r>
+      <w:r>
+        <w:t xml:space="preserve">: El sistema deberá notificar a los usuarios cuando estos reciban una solicitud de </w:t>
+      </w:r>
+      <w:r>
+        <w:t>seguimiento (follow)</w:t>
+      </w:r>
+      <w:r>
+        <w:t xml:space="preserve"> por parte de otro usuario. </w:t>
+      </w:r>
+    </w:p>
+    <w:p>
+      <w:pPr>
+        <w:pStyle w:val="ListParagraph"/>
+      </w:pPr>
+    </w:p>
+    <w:p>
+      <w:pPr>
+        <w:pStyle w:val="ListParagraph"/>
+      </w:pPr>
+      <w:r>
+        <w:t>Req</w:t>
+      </w:r>
+      <w:r>
+        <w:t xml:space="preserve"> (</w:t>
+      </w:r>
+      <w:r>
+        <w:t>22</w:t>
+      </w:r>
+      <w:r>
+        <w:t>)</w:t>
+      </w:r>
+      <w:r>
+        <w:t xml:space="preserve">: El sistema deberá notificar a los usuarios cuando estos reciban una respuesta de las </w:t>
+      </w:r>
+      <w:r>
+        <w:t xml:space="preserve">solicitudes de seguimiento (follow) </w:t>
+      </w:r>
+      <w:r>
+        <w:t>que estos hayan enviado a otros usuarios.</w:t>
+      </w:r>
+    </w:p>
+    <w:p>
+      <w:pPr>
+        <w:ind w:left="708"/>
+      </w:pPr>
+      <w:r>
+        <w:t>Req</w:t>
+      </w:r>
+      <w:r>
+        <w:t xml:space="preserve"> (</w:t>
+      </w:r>
+      <w:r>
+        <w:t>23</w:t>
+      </w:r>
+      <w:r>
+        <w:t>)</w:t>
+      </w:r>
+      <w:r>
+        <w:t xml:space="preserve">: El sistema debe </w:t>
+      </w:r>
+      <w:r>
+        <w:t xml:space="preserve">ser capaz de </w:t>
+      </w:r>
+      <w:r>
+        <w:t xml:space="preserve">poder </w:t>
+      </w:r>
+      <w:r>
+        <w:t xml:space="preserve">gestionar a los usuarios </w:t>
+      </w:r>
+      <w:r>
+        <w:t xml:space="preserve">(eliminar, actualizar, agregar, ver detalles, </w:t>
+      </w:r>
+      <w:r>
+        <w:t>ver estado, visualizar cu</w:t>
+      </w:r>
+      <w:r>
+        <w:t>á</w:t>
+      </w:r>
+      <w:r>
+        <w:t>ntos hay conectados</w:t>
+      </w:r>
+      <w:r>
+        <w:t>)</w:t>
+      </w:r>
+      <w:r>
+        <w:t>.</w:t>
+      </w:r>
     </w:p>
     <w:p>
       <w:pPr>
@@ -249,40 +750,64 @@
         </w:numPr>
       </w:pPr>
       <w:r>
-        <w:t>Gestión de Direccionamiento</w:t>
-      </w:r>
-    </w:p>
-    <w:p>
-      <w:pPr>
-        <w:pStyle w:val="ListParagraph"/>
-      </w:pPr>
-      <w:proofErr w:type="spellStart"/>
+        <w:t>Gestión del Modelo 3D</w:t>
+      </w:r>
+    </w:p>
+    <w:p>
+      <w:pPr>
+        <w:ind w:left="708"/>
+      </w:pPr>
       <w:r>
         <w:t>Req</w:t>
       </w:r>
-      <w:proofErr w:type="spellEnd"/>
-      <w:r>
-        <w:t>: El sistema deberá dar indicaciones correspondientes al usuario para pueda llegar a la ubicación destino seleccionada. </w:t>
-      </w:r>
-    </w:p>
-    <w:p>
-      <w:pPr>
-        <w:pStyle w:val="ListParagraph"/>
-      </w:pPr>
-      <w:proofErr w:type="spellStart"/>
+      <w:r>
+        <w:t xml:space="preserve"> (</w:t>
+      </w:r>
+      <w:r>
+        <w:t>24</w:t>
+      </w:r>
+      <w:r>
+        <w:t>)</w:t>
+      </w:r>
+      <w:r>
+        <w:t>: El sistema debe permitir actualizar las coo</w:t>
+      </w:r>
+      <w:r>
+        <w:t>rdenadas de alguna localización (departamentos, oficinas, aulas, edificios)</w:t>
+      </w:r>
+      <w:r>
+        <w:t>.</w:t>
+      </w:r>
+    </w:p>
+    <w:p>
+      <w:pPr>
+        <w:ind w:left="708"/>
+        <w:rPr>
+          <w:rFonts w:ascii="Arial" w:hAnsi="Arial" w:cs="Arial" w:hint="cs"/>
+          <w:rtl/>
+        </w:rPr>
+      </w:pPr>
       <w:r>
         <w:t>Req</w:t>
       </w:r>
-      <w:proofErr w:type="spellEnd"/>
-      <w:r>
-        <w:t>: El sistema deberá dar seguimiento de direcciones al usuario en el recogido hacia un lugar destino seleccionado desde el sistema. </w:t>
-      </w:r>
-    </w:p>
-    <w:p>
-      <w:pPr>
-        <w:pStyle w:val="ListParagraph"/>
-        <w:ind w:left="1224"/>
-      </w:pPr>
+      <w:r>
+        <w:t xml:space="preserve"> (</w:t>
+      </w:r>
+      <w:r>
+        <w:t>25</w:t>
+      </w:r>
+      <w:r>
+        <w:t>)</w:t>
+      </w:r>
+      <w:r>
+        <w:t>: El sistema debe permitir</w:t>
+      </w:r>
+      <w:r>
+        <w:t xml:space="preserve"> agregar nuevas edificaciones al </w:t>
+      </w:r>
+      <w:r>
+        <w:t>modelo 3D en una coordenada especificada.</w:t>
+      </w:r>
     </w:p>
     <w:p>
       <w:pPr>
@@ -293,293 +818,487 @@
         </w:numPr>
       </w:pPr>
       <w:r>
-        <w:lastRenderedPageBreak/>
-        <w:t>Gestión de Renderización</w:t>
-      </w:r>
-    </w:p>
-    <w:p>
-      <w:pPr>
-        <w:pStyle w:val="ListParagraph"/>
-      </w:pPr>
-      <w:proofErr w:type="spellStart"/>
+        <w:t xml:space="preserve">Gestión de </w:t>
+      </w:r>
+      <w:r>
+        <w:t>Emergencias</w:t>
+      </w:r>
+    </w:p>
+    <w:p>
+      <w:pPr>
+        <w:ind w:left="708"/>
+      </w:pPr>
       <w:r>
         <w:t>Req</w:t>
       </w:r>
-      <w:proofErr w:type="spellEnd"/>
-      <w:r>
-        <w:t>: El sistema deberá renderizar un modelo tridimensional del campus de Santiago de la PUCMM. </w:t>
-      </w:r>
-    </w:p>
-    <w:p>
-      <w:pPr>
-        <w:pStyle w:val="ListParagraph"/>
-      </w:pPr>
-      <w:proofErr w:type="spellStart"/>
+      <w:r>
+        <w:t xml:space="preserve"> (</w:t>
+      </w:r>
+      <w:r>
+        <w:t>26</w:t>
+      </w:r>
+      <w:r>
+        <w:t>)</w:t>
+      </w:r>
+      <w:r>
+        <w:t xml:space="preserve">: </w:t>
+      </w:r>
+      <w:r>
+        <w:t xml:space="preserve">El sistema debe permitir al usuario realizar </w:t>
+      </w:r>
+      <w:r>
+        <w:t>video</w:t>
+      </w:r>
+      <w:r>
+        <w:t>llamada</w:t>
+      </w:r>
+      <w:r>
+        <w:t>s</w:t>
+      </w:r>
+      <w:r>
+        <w:t xml:space="preserve"> para comunicarse con el departamento de seguridad.</w:t>
+      </w:r>
+    </w:p>
+    <w:p>
+      <w:pPr>
+        <w:ind w:left="708"/>
+      </w:pPr>
       <w:r>
         <w:t>Req</w:t>
       </w:r>
-      <w:proofErr w:type="spellEnd"/>
-      <w:r>
-        <w:t>: El sistema </w:t>
-      </w:r>
-      <w:proofErr w:type="spellStart"/>
-      <w:r>
-        <w:t>renderizará</w:t>
-      </w:r>
-      <w:proofErr w:type="spellEnd"/>
-      <w:r>
-        <w:t> la parte interior de los edificios en dos dimensiones. </w:t>
-      </w:r>
-    </w:p>
-    <w:p>
-      <w:pPr>
-        <w:pStyle w:val="ListParagraph"/>
-      </w:pPr>
-      <w:proofErr w:type="spellStart"/>
-      <w:r>
-        <w:t>Req</w:t>
-      </w:r>
-      <w:proofErr w:type="spellEnd"/>
-      <w:r>
-        <w:t>: El sistema deberá renderizar un personaje el cual represente la ubicación actual del usuario. </w:t>
-      </w:r>
-    </w:p>
-    <w:p>
-      <w:pPr>
-        <w:pStyle w:val="ListParagraph"/>
-      </w:pPr>
-      <w:proofErr w:type="spellStart"/>
-      <w:r>
-        <w:t>Req</w:t>
-      </w:r>
-      <w:proofErr w:type="spellEnd"/>
-      <w:r>
-        <w:t>: El sistema deberá renderizar las ubicaciones de mis amigos cuando el usuario pida realizar esta acción. </w:t>
-      </w:r>
-    </w:p>
-    <w:p>
-      <w:pPr>
-        <w:pStyle w:val="ListParagraph"/>
-      </w:pPr>
-      <w:proofErr w:type="spellStart"/>
-      <w:r>
-        <w:t>Req</w:t>
-      </w:r>
-      <w:proofErr w:type="spellEnd"/>
-      <w:r>
-        <w:t>: El sistema deberá renderizar los puntos de reunión del tours que recorra el usuario. </w:t>
-      </w:r>
-    </w:p>
-    <w:p>
-      <w:pPr>
-        <w:pStyle w:val="ListParagraph"/>
-      </w:pPr>
-      <w:proofErr w:type="spellStart"/>
-      <w:r>
-        <w:t>Req</w:t>
-      </w:r>
-      <w:proofErr w:type="spellEnd"/>
-      <w:r>
-        <w:t>: El sistema deberá renderizar las indicaciones y directivas realizadas por el módulo de direccionamiento. </w:t>
-      </w:r>
-    </w:p>
-    <w:p>
-      <w:pPr>
-        <w:pStyle w:val="ListParagraph"/>
-        <w:ind w:left="1224"/>
-      </w:pPr>
+      <w:r>
+        <w:t xml:space="preserve"> (</w:t>
+      </w:r>
+      <w:r>
+        <w:t>27</w:t>
+      </w:r>
+      <w:r>
+        <w:t>)</w:t>
+      </w:r>
+      <w:r>
+        <w:t xml:space="preserve">: </w:t>
+      </w:r>
+      <w:r>
+        <w:t>El sistema debe proporcionar al departamento de seguridad las coordenadas de la localización d</w:t>
+      </w:r>
+      <w:r>
+        <w:t>e</w:t>
+      </w:r>
+      <w:r>
+        <w:t xml:space="preserve"> </w:t>
+      </w:r>
+      <w:r>
+        <w:t>l</w:t>
+      </w:r>
+      <w:r>
+        <w:t>os</w:t>
+      </w:r>
+      <w:r>
+        <w:t xml:space="preserve"> usuario</w:t>
+      </w:r>
+      <w:r>
+        <w:t>s</w:t>
+      </w:r>
+      <w:r>
+        <w:t xml:space="preserve"> que realiza</w:t>
+      </w:r>
+      <w:r>
+        <w:t>n</w:t>
+      </w:r>
+      <w:r>
+        <w:t xml:space="preserve"> la</w:t>
+      </w:r>
+      <w:r>
+        <w:t>s</w:t>
+      </w:r>
+      <w:r>
+        <w:t xml:space="preserve"> video</w:t>
+      </w:r>
+      <w:r>
+        <w:t>llamada</w:t>
+      </w:r>
+      <w:r>
+        <w:t>s</w:t>
+      </w:r>
+      <w:r>
+        <w:t>.</w:t>
+      </w:r>
     </w:p>
     <w:p>
       <w:pPr>
         <w:pStyle w:val="Heading3"/>
         <w:numPr>
           <w:ilvl w:val="2"/>
-          <w:numId w:val="1"/>
+          <w:numId w:val="3"/>
         </w:numPr>
       </w:pPr>
       <w:r>
-        <w:t>Gestión de Redes Sociales</w:t>
-      </w:r>
-    </w:p>
-    <w:p>
-      <w:pPr>
-        <w:pStyle w:val="ListParagraph"/>
-        <w:ind w:left="1224"/>
-      </w:pPr>
-    </w:p>
-    <w:p>
-      <w:pPr>
-        <w:pStyle w:val="ListParagraph"/>
-      </w:pPr>
-      <w:proofErr w:type="spellStart"/>
+        <w:t>Gestión de Renderización</w:t>
+      </w:r>
+    </w:p>
+    <w:p>
+      <w:pPr>
+        <w:pStyle w:val="ListParagraph"/>
+      </w:pPr>
       <w:r>
         <w:t>Req</w:t>
       </w:r>
-      <w:proofErr w:type="spellEnd"/>
-      <w:r>
-        <w:t>: El sistema deberá permitir iniciar sesión con una cuenta de Facebook. </w:t>
-      </w:r>
-    </w:p>
-    <w:p>
-      <w:pPr>
-        <w:pStyle w:val="ListParagraph"/>
-      </w:pPr>
-      <w:proofErr w:type="spellStart"/>
+      <w:r>
+        <w:t xml:space="preserve"> (</w:t>
+      </w:r>
+      <w:r>
+        <w:t>28</w:t>
+      </w:r>
+      <w:r>
+        <w:t>)</w:t>
+      </w:r>
+      <w:r>
+        <w:t>: El sistema debe</w:t>
+      </w:r>
+      <w:r>
+        <w:t> renderizar un modelo tridimensional del campus de la PUCMM</w:t>
+      </w:r>
+      <w:r>
+        <w:t>, Santiago</w:t>
+      </w:r>
+      <w:r>
+        <w:t>. </w:t>
+      </w:r>
+    </w:p>
+    <w:p>
+      <w:pPr>
+        <w:pStyle w:val="ListParagraph"/>
+      </w:pPr>
       <w:r>
         <w:t>Req</w:t>
       </w:r>
-      <w:proofErr w:type="spellEnd"/>
-      <w:r>
-        <w:t>: El sistema deberá permitir compartir una ubicación del campus a los amigos de Facebook. Para poder realizar esta acción, el usuario debe iniciar o haber iniciado sesión a una cuenta de Facebook. </w:t>
-      </w:r>
-    </w:p>
-    <w:p>
-      <w:pPr>
-        <w:pStyle w:val="ListParagraph"/>
-      </w:pPr>
-      <w:proofErr w:type="spellStart"/>
-      <w:r>
+      <w:r>
+        <w:t xml:space="preserve"> (</w:t>
+      </w:r>
+      <w:r>
+        <w:t>29</w:t>
+      </w:r>
+      <w:r>
+        <w:t>)</w:t>
+      </w:r>
+      <w:r>
+        <w:t>: El sistema renderizará la parte interior de los edificios en dos dimensiones. </w:t>
+      </w:r>
+    </w:p>
+    <w:p>
+      <w:pPr>
+        <w:pStyle w:val="ListParagraph"/>
+      </w:pPr>
+      <w:r>
+        <w:lastRenderedPageBreak/>
         <w:t>Req</w:t>
       </w:r>
-      <w:proofErr w:type="spellEnd"/>
-      <w:r>
-        <w:t>: El usuario podrá suscribirse a sus amigos de Facebook que tengan instalado el sistema. </w:t>
-      </w:r>
-    </w:p>
-    <w:p>
-      <w:pPr>
-        <w:pStyle w:val="paragraph"/>
-        <w:spacing w:before="0" w:beforeAutospacing="0" w:after="0" w:afterAutospacing="0"/>
-        <w:ind w:firstLine="708"/>
-        <w:textAlignment w:val="baseline"/>
-        <w:rPr>
-          <w:rFonts w:ascii="Calibri Light" w:hAnsi="Calibri Light" w:cs="Segoe UI"/>
-          <w:color w:val="1F4D78"/>
-          <w:sz w:val="12"/>
-          <w:szCs w:val="12"/>
-        </w:rPr>
-      </w:pPr>
-      <w:r>
-        <w:rPr>
-          <w:rStyle w:val="normaltextrun"/>
-          <w:rFonts w:ascii="Calibri Light" w:hAnsi="Calibri Light" w:cs="Segoe UI"/>
-          <w:color w:val="1F4D78"/>
-        </w:rPr>
-        <w:t>1</w:t>
-      </w:r>
-      <w:r>
-        <w:rPr>
-          <w:rStyle w:val="normaltextrun"/>
-          <w:rFonts w:ascii="Calibri Light" w:hAnsi="Calibri Light" w:cs="Segoe UI"/>
-          <w:color w:val="1F4D78"/>
-        </w:rPr>
-        <w:t>3</w:t>
-      </w:r>
-      <w:r>
-        <w:rPr>
-          <w:rStyle w:val="normaltextrun"/>
-          <w:rFonts w:ascii="Calibri Light" w:hAnsi="Calibri Light" w:cs="Segoe UI"/>
-          <w:color w:val="1F4D78"/>
-        </w:rPr>
-        <w:t>.1.6.</w:t>
-      </w:r>
-      <w:r>
-        <w:rPr>
-          <w:rStyle w:val="normaltextrun"/>
-          <w:color w:val="1F4D78"/>
-        </w:rPr>
-        <w:t>    </w:t>
-      </w:r>
-      <w:r>
-        <w:rPr>
-          <w:rStyle w:val="apple-converted-space"/>
-          <w:color w:val="1F4D78"/>
-        </w:rPr>
-        <w:t> </w:t>
-      </w:r>
-      <w:r>
-        <w:rPr>
-          <w:rStyle w:val="normaltextrun"/>
-          <w:rFonts w:ascii="Calibri Light" w:hAnsi="Calibri Light" w:cs="Segoe UI"/>
-          <w:color w:val="1F4D78"/>
-        </w:rPr>
-        <w:t>Gestión de Tours</w:t>
-      </w:r>
-      <w:r>
-        <w:rPr>
-          <w:rStyle w:val="eop"/>
-          <w:rFonts w:ascii="Calibri Light" w:hAnsi="Calibri Light" w:cs="Segoe UI"/>
-          <w:color w:val="1F4D78"/>
-        </w:rPr>
-        <w:t> </w:t>
-      </w:r>
-    </w:p>
-    <w:p>
-      <w:pPr>
-        <w:pStyle w:val="ListParagraph"/>
-      </w:pPr>
-      <w:proofErr w:type="spellStart"/>
+      <w:r>
+        <w:t xml:space="preserve"> (</w:t>
+      </w:r>
+      <w:r>
+        <w:t>30</w:t>
+      </w:r>
+      <w:r>
+        <w:t>)</w:t>
+      </w:r>
+      <w:r>
+        <w:t>: El sistema deberá renderizar un personaje el cual represente la ubicación actual del usuario. </w:t>
+      </w:r>
+    </w:p>
+    <w:p>
+      <w:pPr>
+        <w:pStyle w:val="ListParagraph"/>
+      </w:pPr>
+    </w:p>
+    <w:p>
+      <w:pPr>
+        <w:pStyle w:val="ListParagraph"/>
+      </w:pPr>
       <w:r>
         <w:t>Req</w:t>
       </w:r>
-      <w:proofErr w:type="spellEnd"/>
-      <w:r>
-        <w:t>: El sistema deberá permitir crear tours a aquellos usuarios que tengan permitido realizar dicha acción. </w:t>
-      </w:r>
-    </w:p>
-    <w:p>
-      <w:pPr>
-        <w:pStyle w:val="ListParagraph"/>
-      </w:pPr>
-      <w:proofErr w:type="spellStart"/>
+      <w:r>
+        <w:t xml:space="preserve"> (</w:t>
+      </w:r>
+      <w:r>
+        <w:t>31</w:t>
+      </w:r>
+      <w:r>
+        <w:t>)</w:t>
+      </w:r>
+      <w:r>
+        <w:t>: El sistema debe</w:t>
+      </w:r>
+      <w:r>
+        <w:t> renderizar las ubicaciones de mis amigos cuando el usuario pida realizar esta acción. </w:t>
+      </w:r>
+    </w:p>
+    <w:p>
+      <w:pPr>
+        <w:pStyle w:val="ListParagraph"/>
+      </w:pPr>
+    </w:p>
+    <w:p>
+      <w:pPr>
+        <w:pStyle w:val="ListParagraph"/>
+      </w:pPr>
       <w:r>
         <w:t>Req</w:t>
       </w:r>
-      <w:proofErr w:type="spellEnd"/>
-      <w:r>
-        <w:t>: El sistema deberá poder brindarle información actual de los tours a los creados de los mismos. </w:t>
-      </w:r>
-    </w:p>
-    <w:p>
-      <w:pPr>
-        <w:pStyle w:val="Heading3"/>
+      <w:r>
+        <w:t xml:space="preserve"> (</w:t>
+      </w:r>
+      <w:r>
+        <w:t>32</w:t>
+      </w:r>
+      <w:r>
+        <w:t>)</w:t>
+      </w:r>
+      <w:r>
+        <w:t>: El sistema debe</w:t>
+      </w:r>
+      <w:r>
+        <w:t> renderizar los puntos de reunión de</w:t>
+      </w:r>
+      <w:r>
+        <w:t>l tour que recorra el usuario.</w:t>
+      </w:r>
+    </w:p>
+    <w:p>
+      <w:pPr>
+        <w:pStyle w:val="ListParagraph"/>
+      </w:pPr>
+    </w:p>
+    <w:p>
+      <w:pPr>
+        <w:pStyle w:val="ListParagraph"/>
+      </w:pPr>
+      <w:r>
+        <w:t>Req</w:t>
+      </w:r>
+      <w:r>
+        <w:t xml:space="preserve"> (</w:t>
+      </w:r>
+      <w:r>
+        <w:t>33</w:t>
+      </w:r>
+      <w:r>
+        <w:t>)</w:t>
+      </w:r>
+      <w:r>
+        <w:t>: El sistema debe renderizar las indicaciones establecidas</w:t>
+      </w:r>
+      <w:r>
+        <w:t xml:space="preserve"> por el </w:t>
+      </w:r>
+      <w:r>
+        <w:t>Req (6).</w:t>
+      </w:r>
+    </w:p>
+    <w:p>
+      <w:pPr>
+        <w:pStyle w:val="ListParagraph"/>
+      </w:pPr>
+    </w:p>
+    <w:p>
+      <w:pPr>
+        <w:pStyle w:val="ListParagraph"/>
+      </w:pPr>
+      <w:r>
+        <w:t>Req</w:t>
+      </w:r>
+      <w:r>
+        <w:t xml:space="preserve"> (</w:t>
+      </w:r>
+      <w:r>
+        <w:t>34</w:t>
+      </w:r>
+      <w:r>
+        <w:t>)</w:t>
+      </w:r>
+      <w:r>
+        <w:t xml:space="preserve">: El sistema debe renderizar la localización de los participantes del tour mientras el usuario recorre el tour. </w:t>
+      </w:r>
+    </w:p>
+    <w:p>
+      <w:pPr>
+        <w:pStyle w:val="Heading2"/>
         <w:numPr>
-          <w:ilvl w:val="2"/>
-          <w:numId w:val="1"/>
+          <w:ilvl w:val="1"/>
+          <w:numId w:val="3"/>
         </w:numPr>
-      </w:pPr>
-      <w:r>
-        <w:t>Gestión de Notificaciones</w:t>
-      </w:r>
-      <w:r>
-        <w:t xml:space="preserve"> </w:t>
-      </w:r>
-    </w:p>
-    <w:p>
-      <w:pPr>
-        <w:pStyle w:val="ListParagraph"/>
-      </w:pPr>
-      <w:proofErr w:type="spellStart"/>
-      <w:r>
-        <w:t>Req</w:t>
-      </w:r>
-      <w:proofErr w:type="spellEnd"/>
-      <w:r>
-        <w:t>: El sistema deberá notificar a los usuarios cuando estos reciban una solicitud de suscripción por parte de otro usuario. </w:t>
-      </w:r>
-    </w:p>
-    <w:p>
-      <w:pPr>
-        <w:pStyle w:val="ListParagraph"/>
-      </w:pPr>
-      <w:proofErr w:type="spellStart"/>
-      <w:r>
-        <w:t>Req</w:t>
-      </w:r>
-      <w:proofErr w:type="spellEnd"/>
-      <w:r>
-        <w:t>: El sistema deberá notificar a los usuarios cuando estos reciban una respuesta de las suscripciones que estos hayan enviado a otros usuarios.</w:t>
-      </w:r>
+        <w:spacing w:line="360" w:lineRule="auto"/>
+      </w:pPr>
+      <w:r>
+        <w:t>Requisitos de Rendimiento</w:t>
+      </w:r>
+    </w:p>
+    <w:p>
+      <w:pPr>
+        <w:ind w:left="708"/>
+      </w:pPr>
+      <w:r>
+        <w:t>SNC PUCMM debe dar servicio simultáneo a 100 usuarios</w:t>
+      </w:r>
+      <w:r>
+        <w:t>.</w:t>
+      </w:r>
+    </w:p>
+    <w:p>
+      <w:pPr>
+        <w:pStyle w:val="Heading2"/>
+        <w:numPr>
+          <w:ilvl w:val="1"/>
+          <w:numId w:val="3"/>
+        </w:numPr>
+        <w:spacing w:line="360" w:lineRule="auto"/>
+      </w:pPr>
+      <w:bookmarkStart w:id="2" w:name="_Toc389662715"/>
+      <w:r>
+        <w:t>R</w:t>
+      </w:r>
+      <w:r>
+        <w:t>equisitos Tecnológicos</w:t>
+      </w:r>
+      <w:bookmarkEnd w:id="2"/>
+    </w:p>
+    <w:p>
+      <w:pPr>
+        <w:pStyle w:val="ListParagraph"/>
+        <w:numPr>
+          <w:ilvl w:val="0"/>
+          <w:numId w:val="4"/>
+        </w:numPr>
+        <w:ind w:left="993"/>
+        <w:jc w:val="both"/>
+      </w:pPr>
+      <w:r>
+        <w:t xml:space="preserve">El sistema requiere que sea implementado en un dispositivo móvil para que se pueda utilizar durante la navegación dentro del campus de la universidad. </w:t>
+      </w:r>
+    </w:p>
+    <w:p>
+      <w:pPr>
+        <w:pStyle w:val="ListParagraph"/>
+        <w:numPr>
+          <w:ilvl w:val="0"/>
+          <w:numId w:val="4"/>
+        </w:numPr>
+        <w:ind w:left="993"/>
+        <w:jc w:val="both"/>
+      </w:pPr>
+      <w:r>
+        <w:t>El dispositivo debe ser capaz de utilizar la tecnología Wireless y estar conectado al Internet para poder determinar la ubicación del usuario dentro de los edificios.</w:t>
+      </w:r>
+    </w:p>
+    <w:p>
+      <w:pPr>
+        <w:pStyle w:val="ListParagraph"/>
+        <w:numPr>
+          <w:ilvl w:val="0"/>
+          <w:numId w:val="4"/>
+        </w:numPr>
+        <w:ind w:left="993"/>
+        <w:jc w:val="both"/>
+      </w:pPr>
+      <w:r>
+        <w:t>El dispositivo debe ser capaz de utilizar la tecnología GPS para poder determinar la ubicación</w:t>
+      </w:r>
+      <w:r>
+        <w:t xml:space="preserve"> del usuario</w:t>
+      </w:r>
+      <w:r>
+        <w:t xml:space="preserve">. </w:t>
+      </w:r>
+    </w:p>
+    <w:p>
+      <w:pPr>
+        <w:pStyle w:val="ListParagraph"/>
+        <w:numPr>
+          <w:ilvl w:val="0"/>
+          <w:numId w:val="4"/>
+        </w:numPr>
+        <w:ind w:left="993"/>
+        <w:jc w:val="both"/>
+      </w:pPr>
+      <w:r>
+        <w:t>El dispositivo móvil debe contar con una cámara frontal para poder comunicarse correctamente con el departamento de seguridad en caso de una emergencia.</w:t>
+      </w:r>
+    </w:p>
+    <w:p>
+      <w:pPr>
+        <w:pStyle w:val="ListParagraph"/>
+        <w:numPr>
+          <w:ilvl w:val="0"/>
+          <w:numId w:val="4"/>
+        </w:numPr>
+        <w:ind w:left="993"/>
+        <w:jc w:val="both"/>
+      </w:pPr>
+      <w:r>
+        <w:t xml:space="preserve">El sistema requiere que el dispositivo tenga un sistema operativo Android.  El sistema utilizará la base de datos SQLite para la persistencia de los datos. </w:t>
+      </w:r>
+    </w:p>
+    <w:p>
+      <w:pPr>
+        <w:pStyle w:val="ListParagraph"/>
+        <w:numPr>
+          <w:ilvl w:val="0"/>
+          <w:numId w:val="4"/>
+        </w:numPr>
+        <w:ind w:left="993"/>
+      </w:pPr>
+      <w:r>
+        <w:t>El sistema necesita disponer de conexión a Internet. Este utilizará un servidor para la gestión de algunas actividades del sistema.</w:t>
+      </w:r>
+    </w:p>
+    <w:p>
+      <w:pPr>
+        <w:pStyle w:val="Heading2"/>
+        <w:numPr>
+          <w:ilvl w:val="1"/>
+          <w:numId w:val="3"/>
+        </w:numPr>
+        <w:spacing w:line="360" w:lineRule="auto"/>
+      </w:pPr>
+      <w:r>
+        <w:t>Atributos del Sistema</w:t>
+      </w:r>
+    </w:p>
+    <w:p>
+      <w:pPr>
+        <w:ind w:left="360"/>
+        <w:jc w:val="both"/>
+      </w:pPr>
+      <w:r>
+        <w:t xml:space="preserve">SNC PUCMM </w:t>
+      </w:r>
+      <w:r>
+        <w:t xml:space="preserve">debe tener un buen rendimiento debido a que los dispositivos de los usuarios deben poder procesar las informaciones y los gráficos computacionales de manera rápida ya que </w:t>
+      </w:r>
+      <w:r>
+        <w:t>el usuario</w:t>
+      </w:r>
+      <w:r>
+        <w:t xml:space="preserve"> estaría en constante movimiento en el campus.</w:t>
+      </w:r>
+      <w:r>
+        <w:t xml:space="preserve"> Además, </w:t>
+      </w:r>
+      <w:r>
+        <w:t>el sistema</w:t>
+      </w:r>
+      <w:r>
+        <w:t xml:space="preserve"> deberá disponer de un buen rendimiento tanto en el servidor como en el cliente debido al tráfico que ocurre entre estos.</w:t>
+      </w:r>
+    </w:p>
+    <w:p>
+      <w:pPr>
+        <w:ind w:left="360"/>
+        <w:jc w:val="both"/>
+      </w:pPr>
+      <w:bookmarkStart w:id="3" w:name="_GoBack"/>
+      <w:bookmarkEnd w:id="3"/>
     </w:p>
     <w:sectPr>
       <w:pgSz w:w="12240" w:h="15840"/>
@@ -594,6 +1313,291 @@
 <file path=word/numbering.xml><?xml version="1.0" encoding="utf-8"?>
 <w:numbering xmlns:wpc="http://schemas.microsoft.com/office/word/2010/wordprocessingCanvas" xmlns:mc="http://schemas.openxmlformats.org/markup-compatibility/2006" xmlns:o="urn:schemas-microsoft-com:office:office" xmlns:r="http://schemas.openxmlformats.org/officeDocument/2006/relationships" xmlns:m="http://schemas.openxmlformats.org/officeDocument/2006/math" xmlns:v="urn:schemas-microsoft-com:vml" xmlns:wp14="http://schemas.microsoft.com/office/word/2010/wordprocessingDrawing" xmlns:wp="http://schemas.openxmlformats.org/drawingml/2006/wordprocessingDrawing" xmlns:w10="urn:schemas-microsoft-com:office:word" xmlns:w="http://schemas.openxmlformats.org/wordprocessingml/2006/main" xmlns:w14="http://schemas.microsoft.com/office/word/2010/wordml" xmlns:w15="http://schemas.microsoft.com/office/word/2012/wordml" xmlns:wpg="http://schemas.microsoft.com/office/word/2010/wordprocessingGroup" xmlns:wpi="http://schemas.microsoft.com/office/word/2010/wordprocessingInk" xmlns:wne="http://schemas.microsoft.com/office/word/2006/wordml" xmlns:wps="http://schemas.microsoft.com/office/word/2010/wordprocessingShape" mc:Ignorable="w14 w15 wp14">
   <w:abstractNum w:abstractNumId="0">
+    <w:nsid w:val="08555F85"/>
+    <w:multiLevelType w:val="hybridMultilevel"/>
+    <w:tmpl w:val="96C0AC04"/>
+    <w:lvl w:ilvl="0" w:tplc="1C0A0001">
+      <w:start w:val="1"/>
+      <w:numFmt w:val="bullet"/>
+      <w:lvlText w:val=""/>
+      <w:lvlJc w:val="left"/>
+      <w:pPr>
+        <w:ind w:left="1944" w:hanging="360"/>
+      </w:pPr>
+      <w:rPr>
+        <w:rFonts w:ascii="Symbol" w:hAnsi="Symbol" w:hint="default"/>
+      </w:rPr>
+    </w:lvl>
+    <w:lvl w:ilvl="1" w:tplc="1C0A0003" w:tentative="1">
+      <w:start w:val="1"/>
+      <w:numFmt w:val="bullet"/>
+      <w:lvlText w:val="o"/>
+      <w:lvlJc w:val="left"/>
+      <w:pPr>
+        <w:ind w:left="2664" w:hanging="360"/>
+      </w:pPr>
+      <w:rPr>
+        <w:rFonts w:ascii="Courier New" w:hAnsi="Courier New" w:cs="Courier New" w:hint="default"/>
+      </w:rPr>
+    </w:lvl>
+    <w:lvl w:ilvl="2" w:tplc="1C0A0005" w:tentative="1">
+      <w:start w:val="1"/>
+      <w:numFmt w:val="bullet"/>
+      <w:lvlText w:val=""/>
+      <w:lvlJc w:val="left"/>
+      <w:pPr>
+        <w:ind w:left="3384" w:hanging="360"/>
+      </w:pPr>
+      <w:rPr>
+        <w:rFonts w:ascii="Wingdings" w:hAnsi="Wingdings" w:hint="default"/>
+      </w:rPr>
+    </w:lvl>
+    <w:lvl w:ilvl="3" w:tplc="1C0A0001" w:tentative="1">
+      <w:start w:val="1"/>
+      <w:numFmt w:val="bullet"/>
+      <w:lvlText w:val=""/>
+      <w:lvlJc w:val="left"/>
+      <w:pPr>
+        <w:ind w:left="4104" w:hanging="360"/>
+      </w:pPr>
+      <w:rPr>
+        <w:rFonts w:ascii="Symbol" w:hAnsi="Symbol" w:hint="default"/>
+      </w:rPr>
+    </w:lvl>
+    <w:lvl w:ilvl="4" w:tplc="1C0A0003" w:tentative="1">
+      <w:start w:val="1"/>
+      <w:numFmt w:val="bullet"/>
+      <w:lvlText w:val="o"/>
+      <w:lvlJc w:val="left"/>
+      <w:pPr>
+        <w:ind w:left="4824" w:hanging="360"/>
+      </w:pPr>
+      <w:rPr>
+        <w:rFonts w:ascii="Courier New" w:hAnsi="Courier New" w:cs="Courier New" w:hint="default"/>
+      </w:rPr>
+    </w:lvl>
+    <w:lvl w:ilvl="5" w:tplc="1C0A0005" w:tentative="1">
+      <w:start w:val="1"/>
+      <w:numFmt w:val="bullet"/>
+      <w:lvlText w:val=""/>
+      <w:lvlJc w:val="left"/>
+      <w:pPr>
+        <w:ind w:left="5544" w:hanging="360"/>
+      </w:pPr>
+      <w:rPr>
+        <w:rFonts w:ascii="Wingdings" w:hAnsi="Wingdings" w:hint="default"/>
+      </w:rPr>
+    </w:lvl>
+    <w:lvl w:ilvl="6" w:tplc="1C0A0001" w:tentative="1">
+      <w:start w:val="1"/>
+      <w:numFmt w:val="bullet"/>
+      <w:lvlText w:val=""/>
+      <w:lvlJc w:val="left"/>
+      <w:pPr>
+        <w:ind w:left="6264" w:hanging="360"/>
+      </w:pPr>
+      <w:rPr>
+        <w:rFonts w:ascii="Symbol" w:hAnsi="Symbol" w:hint="default"/>
+      </w:rPr>
+    </w:lvl>
+    <w:lvl w:ilvl="7" w:tplc="1C0A0003" w:tentative="1">
+      <w:start w:val="1"/>
+      <w:numFmt w:val="bullet"/>
+      <w:lvlText w:val="o"/>
+      <w:lvlJc w:val="left"/>
+      <w:pPr>
+        <w:ind w:left="6984" w:hanging="360"/>
+      </w:pPr>
+      <w:rPr>
+        <w:rFonts w:ascii="Courier New" w:hAnsi="Courier New" w:cs="Courier New" w:hint="default"/>
+      </w:rPr>
+    </w:lvl>
+    <w:lvl w:ilvl="8" w:tplc="1C0A0005" w:tentative="1">
+      <w:start w:val="1"/>
+      <w:numFmt w:val="bullet"/>
+      <w:lvlText w:val=""/>
+      <w:lvlJc w:val="left"/>
+      <w:pPr>
+        <w:ind w:left="7704" w:hanging="360"/>
+      </w:pPr>
+      <w:rPr>
+        <w:rFonts w:ascii="Wingdings" w:hAnsi="Wingdings" w:hint="default"/>
+      </w:rPr>
+    </w:lvl>
+  </w:abstractNum>
+  <w:abstractNum w:abstractNumId="1">
+    <w:nsid w:val="098440EB"/>
+    <w:multiLevelType w:val="hybridMultilevel"/>
+    <w:tmpl w:val="8EFE33C8"/>
+    <w:lvl w:ilvl="0" w:tplc="1C0A000F">
+      <w:start w:val="1"/>
+      <w:numFmt w:val="decimal"/>
+      <w:lvlText w:val="%1."/>
+      <w:lvlJc w:val="left"/>
+      <w:pPr>
+        <w:ind w:left="1428" w:hanging="360"/>
+      </w:pPr>
+    </w:lvl>
+    <w:lvl w:ilvl="1" w:tplc="1C0A0019" w:tentative="1">
+      <w:start w:val="1"/>
+      <w:numFmt w:val="lowerLetter"/>
+      <w:lvlText w:val="%2."/>
+      <w:lvlJc w:val="left"/>
+      <w:pPr>
+        <w:ind w:left="2148" w:hanging="360"/>
+      </w:pPr>
+    </w:lvl>
+    <w:lvl w:ilvl="2" w:tplc="1C0A001B" w:tentative="1">
+      <w:start w:val="1"/>
+      <w:numFmt w:val="lowerRoman"/>
+      <w:lvlText w:val="%3."/>
+      <w:lvlJc w:val="right"/>
+      <w:pPr>
+        <w:ind w:left="2868" w:hanging="180"/>
+      </w:pPr>
+    </w:lvl>
+    <w:lvl w:ilvl="3" w:tplc="1C0A000F" w:tentative="1">
+      <w:start w:val="1"/>
+      <w:numFmt w:val="decimal"/>
+      <w:lvlText w:val="%4."/>
+      <w:lvlJc w:val="left"/>
+      <w:pPr>
+        <w:ind w:left="3588" w:hanging="360"/>
+      </w:pPr>
+    </w:lvl>
+    <w:lvl w:ilvl="4" w:tplc="1C0A0019" w:tentative="1">
+      <w:start w:val="1"/>
+      <w:numFmt w:val="lowerLetter"/>
+      <w:lvlText w:val="%5."/>
+      <w:lvlJc w:val="left"/>
+      <w:pPr>
+        <w:ind w:left="4308" w:hanging="360"/>
+      </w:pPr>
+    </w:lvl>
+    <w:lvl w:ilvl="5" w:tplc="1C0A001B" w:tentative="1">
+      <w:start w:val="1"/>
+      <w:numFmt w:val="lowerRoman"/>
+      <w:lvlText w:val="%6."/>
+      <w:lvlJc w:val="right"/>
+      <w:pPr>
+        <w:ind w:left="5028" w:hanging="180"/>
+      </w:pPr>
+    </w:lvl>
+    <w:lvl w:ilvl="6" w:tplc="1C0A000F" w:tentative="1">
+      <w:start w:val="1"/>
+      <w:numFmt w:val="decimal"/>
+      <w:lvlText w:val="%7."/>
+      <w:lvlJc w:val="left"/>
+      <w:pPr>
+        <w:ind w:left="5748" w:hanging="360"/>
+      </w:pPr>
+    </w:lvl>
+    <w:lvl w:ilvl="7" w:tplc="1C0A0019" w:tentative="1">
+      <w:start w:val="1"/>
+      <w:numFmt w:val="lowerLetter"/>
+      <w:lvlText w:val="%8."/>
+      <w:lvlJc w:val="left"/>
+      <w:pPr>
+        <w:ind w:left="6468" w:hanging="360"/>
+      </w:pPr>
+    </w:lvl>
+    <w:lvl w:ilvl="8" w:tplc="1C0A001B" w:tentative="1">
+      <w:start w:val="1"/>
+      <w:numFmt w:val="lowerRoman"/>
+      <w:lvlText w:val="%9."/>
+      <w:lvlJc w:val="right"/>
+      <w:pPr>
+        <w:ind w:left="7188" w:hanging="180"/>
+      </w:pPr>
+    </w:lvl>
+  </w:abstractNum>
+  <w:abstractNum w:abstractNumId="2">
+    <w:nsid w:val="294873A4"/>
+    <w:multiLevelType w:val="multilevel"/>
+    <w:tmpl w:val="1C0A001F"/>
+    <w:lvl w:ilvl="0">
+      <w:start w:val="1"/>
+      <w:numFmt w:val="decimal"/>
+      <w:lvlText w:val="%1."/>
+      <w:lvlJc w:val="left"/>
+      <w:pPr>
+        <w:ind w:left="360" w:hanging="360"/>
+      </w:pPr>
+    </w:lvl>
+    <w:lvl w:ilvl="1">
+      <w:start w:val="1"/>
+      <w:numFmt w:val="decimal"/>
+      <w:lvlText w:val="%1.%2."/>
+      <w:lvlJc w:val="left"/>
+      <w:pPr>
+        <w:ind w:left="792" w:hanging="432"/>
+      </w:pPr>
+    </w:lvl>
+    <w:lvl w:ilvl="2">
+      <w:start w:val="1"/>
+      <w:numFmt w:val="decimal"/>
+      <w:lvlText w:val="%1.%2.%3."/>
+      <w:lvlJc w:val="left"/>
+      <w:pPr>
+        <w:ind w:left="1224" w:hanging="504"/>
+      </w:pPr>
+    </w:lvl>
+    <w:lvl w:ilvl="3">
+      <w:start w:val="1"/>
+      <w:numFmt w:val="decimal"/>
+      <w:lvlText w:val="%1.%2.%3.%4."/>
+      <w:lvlJc w:val="left"/>
+      <w:pPr>
+        <w:ind w:left="1728" w:hanging="648"/>
+      </w:pPr>
+    </w:lvl>
+    <w:lvl w:ilvl="4">
+      <w:start w:val="1"/>
+      <w:numFmt w:val="decimal"/>
+      <w:lvlText w:val="%1.%2.%3.%4.%5."/>
+      <w:lvlJc w:val="left"/>
+      <w:pPr>
+        <w:ind w:left="2232" w:hanging="792"/>
+      </w:pPr>
+    </w:lvl>
+    <w:lvl w:ilvl="5">
+      <w:start w:val="1"/>
+      <w:numFmt w:val="decimal"/>
+      <w:lvlText w:val="%1.%2.%3.%4.%5.%6."/>
+      <w:lvlJc w:val="left"/>
+      <w:pPr>
+        <w:ind w:left="2736" w:hanging="936"/>
+      </w:pPr>
+    </w:lvl>
+    <w:lvl w:ilvl="6">
+      <w:start w:val="1"/>
+      <w:numFmt w:val="decimal"/>
+      <w:lvlText w:val="%1.%2.%3.%4.%5.%6.%7."/>
+      <w:lvlJc w:val="left"/>
+      <w:pPr>
+        <w:ind w:left="3240" w:hanging="1080"/>
+      </w:pPr>
+    </w:lvl>
+    <w:lvl w:ilvl="7">
+      <w:start w:val="1"/>
+      <w:numFmt w:val="decimal"/>
+      <w:lvlText w:val="%1.%2.%3.%4.%5.%6.%7.%8."/>
+      <w:lvlJc w:val="left"/>
+      <w:pPr>
+        <w:ind w:left="3744" w:hanging="1224"/>
+      </w:pPr>
+    </w:lvl>
+    <w:lvl w:ilvl="8">
+      <w:start w:val="1"/>
+      <w:numFmt w:val="decimal"/>
+      <w:lvlText w:val="%1.%2.%3.%4.%5.%6.%7.%8.%9."/>
+      <w:lvlJc w:val="left"/>
+      <w:pPr>
+        <w:ind w:left="4320" w:hanging="1440"/>
+      </w:pPr>
+    </w:lvl>
+  </w:abstractNum>
+  <w:abstractNum w:abstractNumId="3">
     <w:nsid w:val="79841B86"/>
     <w:multiLevelType w:val="multilevel"/>
     <w:tmpl w:val="1C0A001F"/>
@@ -680,6 +1684,15 @@
     </w:lvl>
   </w:abstractNum>
   <w:num w:numId="1">
+    <w:abstractNumId w:val="3"/>
+  </w:num>
+  <w:num w:numId="2">
+    <w:abstractNumId w:val="1"/>
+  </w:num>
+  <w:num w:numId="3">
+    <w:abstractNumId w:val="2"/>
+  </w:num>
+  <w:num w:numId="4">
     <w:abstractNumId w:val="0"/>
   </w:num>
 </w:numbering>
@@ -1306,6 +2319,36 @@
     <w:basedOn w:val="DefaultParagraphFont"/>
     <w:rsid w:val="00116051"/>
   </w:style>
+  <w:style w:type="paragraph" w:styleId="BalloonText">
+    <w:name w:val="Balloon Text"/>
+    <w:basedOn w:val="Normal"/>
+    <w:link w:val="BalloonTextChar"/>
+    <w:uiPriority w:val="99"/>
+    <w:semiHidden/>
+    <w:unhideWhenUsed/>
+    <w:rsid w:val="00984AD8"/>
+    <w:pPr>
+      <w:spacing w:after="0" w:line="240" w:lineRule="auto"/>
+    </w:pPr>
+    <w:rPr>
+      <w:rFonts w:ascii="Segoe UI" w:hAnsi="Segoe UI" w:cs="Segoe UI"/>
+      <w:sz w:val="18"/>
+      <w:szCs w:val="18"/>
+    </w:rPr>
+  </w:style>
+  <w:style w:type="character" w:customStyle="1" w:styleId="BalloonTextChar">
+    <w:name w:val="Balloon Text Char"/>
+    <w:basedOn w:val="DefaultParagraphFont"/>
+    <w:link w:val="BalloonText"/>
+    <w:uiPriority w:val="99"/>
+    <w:semiHidden/>
+    <w:rsid w:val="00984AD8"/>
+    <w:rPr>
+      <w:rFonts w:ascii="Segoe UI" w:hAnsi="Segoe UI" w:cs="Segoe UI"/>
+      <w:sz w:val="18"/>
+      <w:szCs w:val="18"/>
+    </w:rPr>
+  </w:style>
 </w:styles>
 </file>
 
@@ -1575,7 +2618,7 @@
 </file>
 
 <file path=customXml/itemProps1.xml><?xml version="1.0" encoding="utf-8"?>
-<ds:datastoreItem xmlns:ds="http://schemas.openxmlformats.org/officeDocument/2006/customXml" ds:itemID="{20AB1B77-10E4-4A8C-B89C-853B3548BBD9}">
+<ds:datastoreItem xmlns:ds="http://schemas.openxmlformats.org/officeDocument/2006/customXml" ds:itemID="{03A86677-9698-425C-820D-BB96B621E93D}">
   <ds:schemaRefs>
     <ds:schemaRef ds:uri="http://schemas.openxmlformats.org/officeDocument/2006/bibliography"/>
   </ds:schemaRefs>

</xml_diff>

<commit_message>
Compartir Ubicacion y Buscar Amigos
-Se agregaron las bases para compartir ubicacion y buscar amigos
-Mejoras en el Servidor
-Mejoras en el cliente
</commit_message>
<xml_diff>
--- a/Documentación/Requerimientos.docx
+++ b/Documentación/Requerimientos.docx
@@ -54,11 +54,9 @@
       <w:pPr>
         <w:ind w:left="708"/>
       </w:pPr>
-      <w:proofErr w:type="spellStart"/>
       <w:r>
         <w:t>Req</w:t>
       </w:r>
-      <w:proofErr w:type="spellEnd"/>
       <w:r>
         <w:t xml:space="preserve"> (1)</w:t>
       </w:r>
@@ -82,13 +80,8 @@
       <w:pPr>
         <w:ind w:left="708"/>
       </w:pPr>
-      <w:proofErr w:type="spellStart"/>
-      <w:r>
-        <w:t>Req</w:t>
-      </w:r>
-      <w:proofErr w:type="spellEnd"/>
-      <w:r>
-        <w:t xml:space="preserve"> (2): El sistema debe permitirle al usuario visualizar las posiciones geográficas de sus amigos, </w:t>
+      <w:r>
+        <w:t xml:space="preserve">Req (2): El sistema debe permitirle al usuario visualizar las posiciones geográficas de sus amigos, </w:t>
       </w:r>
       <w:r>
         <w:t>los cuales son otros usuarios del sistema. </w:t>
@@ -110,30 +103,23 @@
       <w:pPr>
         <w:ind w:left="708"/>
       </w:pPr>
-      <w:proofErr w:type="spellStart"/>
+      <w:r>
+        <w:t xml:space="preserve">Req (3): El usuario podrá especificar un lugar de destino y el sistema deberá calcular la ruta más corta hacia </w:t>
+      </w:r>
+      <w:r>
+        <w:t>el mismo.</w:t>
+      </w:r>
+      <w:r>
+        <w:t xml:space="preserve"> </w:t>
+      </w:r>
+    </w:p>
+    <w:p>
+      <w:pPr>
+        <w:pStyle w:val="ListParagraph"/>
+      </w:pPr>
       <w:r>
         <w:t>Req</w:t>
       </w:r>
-      <w:proofErr w:type="spellEnd"/>
-      <w:r>
-        <w:t xml:space="preserve"> (3): El usuario podrá especificar un lugar de destino y el sistema deberá calcular la ruta más corta hacia </w:t>
-      </w:r>
-      <w:r>
-        <w:t>el mismo.</w:t>
-      </w:r>
-      <w:r>
-        <w:t xml:space="preserve"> </w:t>
-      </w:r>
-    </w:p>
-    <w:p>
-      <w:pPr>
-        <w:pStyle w:val="ListParagraph"/>
-      </w:pPr>
-      <w:proofErr w:type="spellStart"/>
-      <w:r>
-        <w:t>Req</w:t>
-      </w:r>
-      <w:proofErr w:type="spellEnd"/>
       <w:r>
         <w:t xml:space="preserve"> (4)</w:t>
       </w:r>
@@ -141,15 +127,7 @@
         <w:t>:</w:t>
       </w:r>
       <w:r>
-        <w:t xml:space="preserve"> El sistema debe recalcular la ruta más corta hacia el destino si detecta que el usuario se desvía de la ruta proporcionada por el </w:t>
-      </w:r>
-      <w:proofErr w:type="spellStart"/>
-      <w:r>
-        <w:t>Req</w:t>
-      </w:r>
-      <w:proofErr w:type="spellEnd"/>
-      <w:r>
-        <w:t xml:space="preserve"> (3).</w:t>
+        <w:t xml:space="preserve"> El sistema debe recalcular la ruta más corta hacia el destino si detecta que el usuario se desvía de la ruta proporcionada por el Req (3).</w:t>
       </w:r>
     </w:p>
     <w:p>
@@ -168,26 +146,16 @@
       <w:pPr>
         <w:ind w:left="708"/>
       </w:pPr>
-      <w:proofErr w:type="spellStart"/>
-      <w:r>
-        <w:t>Req</w:t>
-      </w:r>
-      <w:proofErr w:type="spellEnd"/>
-      <w:r>
-        <w:t xml:space="preserve"> (5): El sistema dará paso a paso indicaciones de giros (grados) y distancia (en metros) hasta que el usuario llegue al destino.</w:t>
+      <w:r>
+        <w:t>Req (5): El sistema dará paso a paso indicaciones de distancia (en metros) hasta que el usuario llegue al destino.</w:t>
       </w:r>
     </w:p>
     <w:p>
       <w:pPr>
         <w:ind w:left="708"/>
       </w:pPr>
-      <w:proofErr w:type="spellStart"/>
-      <w:r>
-        <w:t>Req</w:t>
-      </w:r>
-      <w:proofErr w:type="spellEnd"/>
-      <w:r>
-        <w:t xml:space="preserve"> (6): El sistema </w:t>
+      <w:r>
+        <w:t xml:space="preserve">Req (6): El sistema </w:t>
       </w:r>
       <w:r>
         <w:t>debe indicar lugares de referencia, como nombres de edificaciones y parqueos, en el camino para guiar</w:t>
@@ -212,11 +180,9 @@
       <w:pPr>
         <w:pStyle w:val="ListParagraph"/>
       </w:pPr>
-      <w:proofErr w:type="spellStart"/>
       <w:r>
         <w:t>Req</w:t>
       </w:r>
-      <w:proofErr w:type="spellEnd"/>
       <w:r>
         <w:t xml:space="preserve"> (7)</w:t>
       </w:r>
@@ -252,11 +218,9 @@
       <w:pPr>
         <w:pStyle w:val="ListParagraph"/>
       </w:pPr>
-      <w:proofErr w:type="spellStart"/>
       <w:r>
         <w:t>Req</w:t>
       </w:r>
-      <w:proofErr w:type="spellEnd"/>
       <w:r>
         <w:t xml:space="preserve"> (8)</w:t>
       </w:r>
@@ -279,11 +243,9 @@
       <w:pPr>
         <w:pStyle w:val="ListParagraph"/>
       </w:pPr>
-      <w:proofErr w:type="spellStart"/>
       <w:r>
         <w:t>Req</w:t>
       </w:r>
-      <w:proofErr w:type="spellEnd"/>
       <w:r>
         <w:t xml:space="preserve"> (9)</w:t>
       </w:r>
@@ -334,91 +296,100 @@
         <w:pStyle w:val="ListParagraph"/>
       </w:pPr>
       <w:r>
-        <w:t xml:space="preserve">(Revisar) </w:t>
-      </w:r>
-      <w:proofErr w:type="spellStart"/>
+        <w:t>Req (</w:t>
+      </w:r>
+      <w:r>
+        <w:t>10</w:t>
+      </w:r>
+      <w:r>
+        <w:t xml:space="preserve">): El sistema debe </w:t>
+      </w:r>
+      <w:r>
+        <w:t xml:space="preserve">permitir </w:t>
+      </w:r>
+      <w:r>
+        <w:t xml:space="preserve">que </w:t>
+      </w:r>
+      <w:r>
+        <w:t>los usuarios</w:t>
+      </w:r>
+      <w:r>
+        <w:t>,</w:t>
+      </w:r>
+      <w:r>
+        <w:t xml:space="preserve"> </w:t>
+      </w:r>
+      <w:r>
+        <w:t xml:space="preserve">que </w:t>
+      </w:r>
+      <w:r>
+        <w:t xml:space="preserve">hayan creado </w:t>
+      </w:r>
+      <w:r>
+        <w:t>el tour</w:t>
+      </w:r>
+      <w:r>
+        <w:t>,</w:t>
+      </w:r>
+      <w:r>
+        <w:t xml:space="preserve"> </w:t>
+      </w:r>
+      <w:r>
+        <w:t>ver la localización de los</w:t>
+      </w:r>
+      <w:r>
+        <w:t xml:space="preserve"> otros tour </w:t>
+      </w:r>
+      <w:r>
+        <w:t>activos</w:t>
+      </w:r>
+      <w:r>
+        <w:t>.</w:t>
+      </w:r>
+    </w:p>
+    <w:p>
+      <w:pPr>
+        <w:pStyle w:val="ListParagraph"/>
+      </w:pPr>
+    </w:p>
+    <w:p>
+      <w:pPr>
+        <w:pStyle w:val="ListParagraph"/>
+      </w:pPr>
+      <w:r>
+        <w:t>R</w:t>
+      </w:r>
+      <w:r>
+        <w:t>eq</w:t>
+      </w:r>
+      <w:r>
+        <w:t xml:space="preserve"> (11)</w:t>
+      </w:r>
+      <w:r>
+        <w:t xml:space="preserve">: El sistema debe permitir al usuario </w:t>
+      </w:r>
+      <w:r>
+        <w:t>suscribirse</w:t>
+      </w:r>
+      <w:r>
+        <w:t xml:space="preserve"> a tantos tours como desee</w:t>
+      </w:r>
+      <w:r>
+        <w:t>.</w:t>
+      </w:r>
+    </w:p>
+    <w:p>
+      <w:pPr>
+        <w:pStyle w:val="ListParagraph"/>
+      </w:pPr>
+    </w:p>
+    <w:p>
+      <w:pPr>
+        <w:pStyle w:val="ListParagraph"/>
+      </w:pPr>
       <w:r>
         <w:t>Req</w:t>
       </w:r>
-      <w:proofErr w:type="spellEnd"/>
-      <w:r>
-        <w:t xml:space="preserve"> (</w:t>
-      </w:r>
-      <w:r>
-        <w:t>10</w:t>
-      </w:r>
-      <w:r>
-        <w:t xml:space="preserve">): El sistema debe </w:t>
-      </w:r>
-      <w:r>
-        <w:t xml:space="preserve">permitir </w:t>
-      </w:r>
-      <w:r>
-        <w:t xml:space="preserve">que </w:t>
-      </w:r>
-      <w:r>
-        <w:t xml:space="preserve">los usuarios </w:t>
-      </w:r>
-      <w:r>
-        <w:t xml:space="preserve">que participan en el tour </w:t>
-      </w:r>
-      <w:r>
-        <w:t xml:space="preserve">ver la localización de los demás participantes </w:t>
-      </w:r>
-      <w:r>
-        <w:t xml:space="preserve">activos </w:t>
-      </w:r>
-      <w:r>
-        <w:t>del tour.</w:t>
-      </w:r>
-    </w:p>
-    <w:p>
-      <w:pPr>
-        <w:pStyle w:val="ListParagraph"/>
-      </w:pPr>
-    </w:p>
-    <w:p>
-      <w:pPr>
-        <w:pStyle w:val="ListParagraph"/>
-      </w:pPr>
-      <w:proofErr w:type="spellStart"/>
-      <w:r>
-        <w:t>R</w:t>
-      </w:r>
-      <w:r>
-        <w:t>eq</w:t>
-      </w:r>
-      <w:proofErr w:type="spellEnd"/>
-      <w:r>
-        <w:t xml:space="preserve"> (11)</w:t>
-      </w:r>
-      <w:r>
-        <w:t xml:space="preserve">: El sistema debe permitir al usuario </w:t>
-      </w:r>
-      <w:r>
-        <w:t>suscribirse</w:t>
-      </w:r>
-      <w:r>
-        <w:t xml:space="preserve"> a tantos tours como desee</w:t>
-      </w:r>
-      <w:r>
-        <w:t>.</w:t>
-      </w:r>
-    </w:p>
-    <w:p>
-      <w:pPr>
-        <w:pStyle w:val="ListParagraph"/>
-      </w:pPr>
-    </w:p>
-    <w:p>
-      <w:pPr>
-        <w:pStyle w:val="ListParagraph"/>
-      </w:pPr>
-      <w:proofErr w:type="spellStart"/>
-      <w:r>
-        <w:t>Req</w:t>
-      </w:r>
-      <w:proofErr w:type="spellEnd"/>
       <w:r>
         <w:t xml:space="preserve"> (12)</w:t>
       </w:r>
@@ -435,13 +406,8 @@
         <w:t>lo deberá mostrar los puntos de reunión de un</w:t>
       </w:r>
       <w:r>
-        <w:t xml:space="preserve">o de los tours del </w:t>
-      </w:r>
-      <w:proofErr w:type="spellStart"/>
-      <w:r>
-        <w:t>Req</w:t>
-      </w:r>
-      <w:proofErr w:type="spellEnd"/>
+        <w:t>o de los tours del Req</w:t>
+      </w:r>
       <w:r>
         <w:t xml:space="preserve"> </w:t>
       </w:r>
@@ -464,12 +430,10 @@
       <w:pPr>
         <w:pStyle w:val="ListParagraph"/>
       </w:pPr>
-      <w:proofErr w:type="spellStart"/>
       <w:r>
         <w:lastRenderedPageBreak/>
         <w:t>Req</w:t>
       </w:r>
-      <w:proofErr w:type="spellEnd"/>
       <w:r>
         <w:t xml:space="preserve"> (13)</w:t>
       </w:r>
@@ -492,11 +456,9 @@
       <w:pPr>
         <w:pStyle w:val="ListParagraph"/>
       </w:pPr>
-      <w:proofErr w:type="spellStart"/>
       <w:r>
         <w:t>Req</w:t>
       </w:r>
-      <w:proofErr w:type="spellEnd"/>
       <w:r>
         <w:t xml:space="preserve"> (14)</w:t>
       </w:r>
@@ -529,11 +491,9 @@
       <w:pPr>
         <w:ind w:left="708"/>
       </w:pPr>
-      <w:proofErr w:type="spellStart"/>
       <w:r>
         <w:t>Req</w:t>
       </w:r>
-      <w:proofErr w:type="spellEnd"/>
       <w:r>
         <w:t xml:space="preserve"> (15)</w:t>
       </w:r>
@@ -548,30 +508,32 @@
       <w:pPr>
         <w:ind w:left="708"/>
       </w:pPr>
-      <w:proofErr w:type="spellStart"/>
       <w:r>
         <w:t>Req</w:t>
       </w:r>
-      <w:proofErr w:type="spellEnd"/>
       <w:r>
         <w:t xml:space="preserve"> (16)</w:t>
       </w:r>
       <w:r>
-        <w:t>: El sistema debe permitir que los usuarios puedan iniciar sesión que una cuenta del sistema.</w:t>
+        <w:t xml:space="preserve">: El sistema debe permitir que los usuarios puedan iniciar sesión </w:t>
+      </w:r>
+      <w:r>
+        <w:t>en el back office con una cuenta del sistema</w:t>
+      </w:r>
+      <w:r>
+        <w:t>.</w:t>
       </w:r>
     </w:p>
     <w:p>
       <w:pPr>
         <w:ind w:left="708"/>
       </w:pPr>
-      <w:proofErr w:type="spellStart"/>
       <w:r>
         <w:t>R</w:t>
       </w:r>
       <w:r>
         <w:t>eq</w:t>
       </w:r>
-      <w:proofErr w:type="spellEnd"/>
       <w:r>
         <w:t xml:space="preserve"> (17)</w:t>
       </w:r>
@@ -592,59 +554,37 @@
       <w:pPr>
         <w:ind w:left="708"/>
       </w:pPr>
-      <w:proofErr w:type="spellStart"/>
       <w:r>
         <w:t>Req</w:t>
       </w:r>
-      <w:proofErr w:type="spellEnd"/>
       <w:r>
         <w:t xml:space="preserve"> (18)</w:t>
       </w:r>
       <w:r>
-        <w:t>: El sistema debe permitir que los usuarios con cuenta (de Facebook o del sistema) puedan seguir (</w:t>
-      </w:r>
-      <w:proofErr w:type="spellStart"/>
-      <w:r>
-        <w:t>follow</w:t>
-      </w:r>
-      <w:proofErr w:type="spellEnd"/>
-      <w:r>
-        <w:t>) a otros usuarios con cuenta.</w:t>
+        <w:t>: El sistema debe permitir que los usuarios con cuenta (de Facebook o del sistema) puedan seguir (follow) a otros usuarios con cuenta.</w:t>
       </w:r>
     </w:p>
     <w:p>
       <w:pPr>
         <w:ind w:left="708"/>
       </w:pPr>
-      <w:proofErr w:type="spellStart"/>
       <w:r>
         <w:t>Req</w:t>
       </w:r>
-      <w:proofErr w:type="spellEnd"/>
       <w:r>
         <w:t xml:space="preserve"> (19)</w:t>
       </w:r>
       <w:r>
-        <w:t>: El sistema debe permitir que un usuario con cuenta pueda compartir una ubicación del campus a otro usuario del sistema que éste siga (</w:t>
-      </w:r>
-      <w:proofErr w:type="spellStart"/>
-      <w:r>
-        <w:t>follow</w:t>
-      </w:r>
-      <w:proofErr w:type="spellEnd"/>
-      <w:r>
-        <w:t>).</w:t>
+        <w:t>: El sistema debe permitir que un usuario con cuenta pueda compartir una ubicación del campus a otro usuario del sistema que éste siga (follow).</w:t>
       </w:r>
     </w:p>
     <w:p>
       <w:pPr>
         <w:ind w:left="708"/>
       </w:pPr>
-      <w:proofErr w:type="spellStart"/>
       <w:r>
         <w:t>Req</w:t>
       </w:r>
-      <w:proofErr w:type="spellEnd"/>
       <w:r>
         <w:t xml:space="preserve"> (20)</w:t>
       </w:r>
@@ -652,34 +592,16 @@
         <w:t>: El sistema</w:t>
       </w:r>
       <w:r>
-        <w:t xml:space="preserve"> debe permitir que un usuario siga (</w:t>
-      </w:r>
-      <w:proofErr w:type="spellStart"/>
-      <w:r>
-        <w:t>follow</w:t>
-      </w:r>
-      <w:proofErr w:type="spellEnd"/>
-      <w:r>
-        <w:t>) a otro usuario solo cuando este último confirma una solicitud de seguimiento (</w:t>
-      </w:r>
-      <w:proofErr w:type="spellStart"/>
-      <w:r>
-        <w:t>follow</w:t>
-      </w:r>
-      <w:proofErr w:type="spellEnd"/>
-      <w:r>
-        <w:t xml:space="preserve">). </w:t>
-      </w:r>
-    </w:p>
-    <w:p>
-      <w:pPr>
-        <w:pStyle w:val="ListParagraph"/>
-      </w:pPr>
-      <w:proofErr w:type="spellStart"/>
+        <w:t xml:space="preserve"> debe permitir que un usuario siga (follow) a otro usuario solo cuando este último confirma una solicitud de seguimiento (follow). </w:t>
+      </w:r>
+    </w:p>
+    <w:p>
+      <w:pPr>
+        <w:pStyle w:val="ListParagraph"/>
+      </w:pPr>
       <w:r>
         <w:t>Req</w:t>
       </w:r>
-      <w:proofErr w:type="spellEnd"/>
       <w:r>
         <w:t xml:space="preserve"> (21)</w:t>
       </w:r>
@@ -687,15 +609,7 @@
         <w:t xml:space="preserve">: El sistema deberá notificar a los usuarios cuando estos reciban una solicitud de </w:t>
       </w:r>
       <w:r>
-        <w:t>seguimiento (</w:t>
-      </w:r>
-      <w:proofErr w:type="spellStart"/>
-      <w:r>
-        <w:t>follow</w:t>
-      </w:r>
-      <w:proofErr w:type="spellEnd"/>
-      <w:r>
-        <w:t>)</w:t>
+        <w:t>seguimiento (follow)</w:t>
       </w:r>
       <w:r>
         <w:t xml:space="preserve"> por parte de otro usuario. </w:t>
@@ -710,11 +624,9 @@
       <w:pPr>
         <w:pStyle w:val="ListParagraph"/>
       </w:pPr>
-      <w:proofErr w:type="spellStart"/>
       <w:r>
         <w:t>Req</w:t>
       </w:r>
-      <w:proofErr w:type="spellEnd"/>
       <w:r>
         <w:t xml:space="preserve"> (22)</w:t>
       </w:r>
@@ -722,15 +634,7 @@
         <w:t xml:space="preserve">: El sistema deberá notificar a los usuarios cuando estos reciban una respuesta de las </w:t>
       </w:r>
       <w:r>
-        <w:t>solicitudes de seguimiento (</w:t>
-      </w:r>
-      <w:proofErr w:type="spellStart"/>
-      <w:r>
-        <w:t>follow</w:t>
-      </w:r>
-      <w:proofErr w:type="spellEnd"/>
-      <w:r>
-        <w:t xml:space="preserve">) </w:t>
+        <w:t xml:space="preserve">solicitudes de seguimiento (follow) </w:t>
       </w:r>
       <w:r>
         <w:t>que estos hayan enviado a otros usuarios.</w:t>
@@ -740,11 +644,9 @@
       <w:pPr>
         <w:ind w:left="708"/>
       </w:pPr>
-      <w:proofErr w:type="spellStart"/>
       <w:r>
         <w:t>Req</w:t>
       </w:r>
-      <w:proofErr w:type="spellEnd"/>
       <w:r>
         <w:t xml:space="preserve"> (23)</w:t>
       </w:r>
@@ -770,13 +672,8 @@
         <w:t>gestionar a los usuarios (eliminar, actualizar, ag</w:t>
       </w:r>
       <w:r>
-        <w:t xml:space="preserve">regar, ver detalles, ver estado, </w:t>
-      </w:r>
-      <w:proofErr w:type="spellStart"/>
-      <w:r>
-        <w:t>etc</w:t>
-      </w:r>
-      <w:proofErr w:type="spellEnd"/>
+        <w:t>regar, ver detalles, ver estado, etc</w:t>
+      </w:r>
       <w:r>
         <w:t>).</w:t>
       </w:r>
@@ -797,11 +694,9 @@
       <w:pPr>
         <w:ind w:left="708"/>
       </w:pPr>
-      <w:proofErr w:type="spellStart"/>
       <w:r>
         <w:t>Req</w:t>
       </w:r>
-      <w:proofErr w:type="spellEnd"/>
       <w:r>
         <w:t xml:space="preserve"> (24)</w:t>
       </w:r>
@@ -823,11 +718,9 @@
           <w:rtl/>
         </w:rPr>
       </w:pPr>
-      <w:proofErr w:type="spellStart"/>
       <w:r>
         <w:t>Req</w:t>
       </w:r>
-      <w:proofErr w:type="spellEnd"/>
       <w:r>
         <w:t xml:space="preserve"> (25)</w:t>
       </w:r>
@@ -839,113 +732,6 @@
       </w:r>
       <w:r>
         <w:t>modelo 3D en una coordenada especificada.</w:t>
-      </w:r>
-    </w:p>
-    <w:p>
-      <w:pPr>
-        <w:pStyle w:val="Heading3"/>
-        <w:numPr>
-          <w:ilvl w:val="2"/>
-          <w:numId w:val="1"/>
-        </w:numPr>
-      </w:pPr>
-      <w:r>
-        <w:t xml:space="preserve">Gestión de </w:t>
-      </w:r>
-      <w:r>
-        <w:t>Emergencias</w:t>
-      </w:r>
-    </w:p>
-    <w:p>
-      <w:pPr>
-        <w:ind w:left="708"/>
-      </w:pPr>
-      <w:proofErr w:type="spellStart"/>
-      <w:r>
-        <w:t>Req</w:t>
-      </w:r>
-      <w:proofErr w:type="spellEnd"/>
-      <w:r>
-        <w:t xml:space="preserve"> (26)</w:t>
-      </w:r>
-      <w:r>
-        <w:t xml:space="preserve">: </w:t>
-      </w:r>
-      <w:r>
-        <w:t xml:space="preserve">El sistema debe permitir al usuario realizar </w:t>
-      </w:r>
-      <w:r>
-        <w:t>video</w:t>
-      </w:r>
-      <w:r>
-        <w:t>llamada</w:t>
-      </w:r>
-      <w:r>
-        <w:t>s</w:t>
-      </w:r>
-      <w:r>
-        <w:t xml:space="preserve"> para comunicarse con el departamento de seguridad.</w:t>
-      </w:r>
-    </w:p>
-    <w:p>
-      <w:pPr>
-        <w:ind w:left="708"/>
-      </w:pPr>
-      <w:proofErr w:type="spellStart"/>
-      <w:r>
-        <w:t>Req</w:t>
-      </w:r>
-      <w:proofErr w:type="spellEnd"/>
-      <w:r>
-        <w:t xml:space="preserve"> (27)</w:t>
-      </w:r>
-      <w:r>
-        <w:t xml:space="preserve">: </w:t>
-      </w:r>
-      <w:r>
-        <w:t>El sistema debe proporcionar al departamento de seguridad las coordenadas de la localización d</w:t>
-      </w:r>
-      <w:r>
-        <w:t>e</w:t>
-      </w:r>
-      <w:r>
-        <w:t xml:space="preserve"> </w:t>
-      </w:r>
-      <w:r>
-        <w:t>l</w:t>
-      </w:r>
-      <w:r>
-        <w:t>os</w:t>
-      </w:r>
-      <w:r>
-        <w:t xml:space="preserve"> usuario</w:t>
-      </w:r>
-      <w:r>
-        <w:t>s</w:t>
-      </w:r>
-      <w:r>
-        <w:t xml:space="preserve"> que realiza</w:t>
-      </w:r>
-      <w:r>
-        <w:t>n</w:t>
-      </w:r>
-      <w:r>
-        <w:t xml:space="preserve"> la</w:t>
-      </w:r>
-      <w:r>
-        <w:t>s</w:t>
-      </w:r>
-      <w:r>
-        <w:t xml:space="preserve"> video</w:t>
-      </w:r>
-      <w:r>
-        <w:t>llamada</w:t>
-      </w:r>
-      <w:r>
-        <w:t>s</w:t>
-      </w:r>
-      <w:r>
-        <w:t>.</w:t>
       </w:r>
     </w:p>
     <w:p>
@@ -964,13 +750,14 @@
       <w:pPr>
         <w:pStyle w:val="ListParagraph"/>
       </w:pPr>
-      <w:proofErr w:type="spellStart"/>
       <w:r>
         <w:t>Req</w:t>
       </w:r>
-      <w:proofErr w:type="spellEnd"/>
-      <w:r>
-        <w:t xml:space="preserve"> (28)</w:t>
+      <w:r>
+        <w:t xml:space="preserve"> (26</w:t>
+      </w:r>
+      <w:r>
+        <w:t>)</w:t>
       </w:r>
       <w:r>
         <w:t>: El sistema debe</w:t>
@@ -989,13 +776,14 @@
       <w:pPr>
         <w:pStyle w:val="ListParagraph"/>
       </w:pPr>
-      <w:proofErr w:type="spellStart"/>
       <w:r>
         <w:t>Req</w:t>
       </w:r>
-      <w:proofErr w:type="spellEnd"/>
-      <w:r>
-        <w:t xml:space="preserve"> (29)</w:t>
+      <w:r>
+        <w:t xml:space="preserve"> (27</w:t>
+      </w:r>
+      <w:r>
+        <w:t>)</w:t>
       </w:r>
       <w:r>
         <w:t>: El sistema renderizará la parte interior de los edificios en dos dimensiones. </w:t>
@@ -1005,86 +793,92 @@
       <w:pPr>
         <w:pStyle w:val="ListParagraph"/>
       </w:pPr>
-      <w:proofErr w:type="spellStart"/>
+      <w:r>
+        <w:t>Req</w:t>
+      </w:r>
+      <w:r>
+        <w:t xml:space="preserve"> (28</w:t>
+      </w:r>
+      <w:r>
+        <w:t>)</w:t>
+      </w:r>
+      <w:r>
+        <w:t>: El sistema deberá renderizar un personaje el cual represente la ubicación actual del usuario. </w:t>
+      </w:r>
+    </w:p>
+    <w:p>
+      <w:pPr>
+        <w:pStyle w:val="ListParagraph"/>
+      </w:pPr>
+    </w:p>
+    <w:p>
+      <w:pPr>
+        <w:pStyle w:val="ListParagraph"/>
+      </w:pPr>
+      <w:r>
+        <w:t>Req</w:t>
+      </w:r>
+      <w:r>
+        <w:t xml:space="preserve"> (29</w:t>
+      </w:r>
+      <w:r>
+        <w:t>)</w:t>
+      </w:r>
+      <w:r>
+        <w:t>: El sistema debe</w:t>
+      </w:r>
+      <w:r>
+        <w:t> renderizar las ubicaciones de mis amigos cuando el usuario pida realizar esta acción. </w:t>
+      </w:r>
+    </w:p>
+    <w:p>
+      <w:pPr>
+        <w:pStyle w:val="ListParagraph"/>
+      </w:pPr>
+    </w:p>
+    <w:p>
+      <w:pPr>
+        <w:pStyle w:val="ListParagraph"/>
+      </w:pPr>
       <w:r>
         <w:lastRenderedPageBreak/>
         <w:t>Req</w:t>
       </w:r>
-      <w:proofErr w:type="spellEnd"/>
-      <w:r>
-        <w:t xml:space="preserve"> (30)</w:t>
-      </w:r>
-      <w:r>
-        <w:t>: El sistema deberá renderizar un personaje el cual represente la ubicación actual del usuario. </w:t>
-      </w:r>
-    </w:p>
-    <w:p>
-      <w:pPr>
-        <w:pStyle w:val="ListParagraph"/>
-      </w:pPr>
-    </w:p>
-    <w:p>
-      <w:pPr>
-        <w:pStyle w:val="ListParagraph"/>
-      </w:pPr>
-      <w:proofErr w:type="spellStart"/>
+      <w:r>
+        <w:t xml:space="preserve"> (30</w:t>
+      </w:r>
+      <w:r>
+        <w:t>)</w:t>
+      </w:r>
+      <w:r>
+        <w:t>: El sistema debe</w:t>
+      </w:r>
+      <w:r>
+        <w:t> renderizar los puntos de reunión de</w:t>
+      </w:r>
+      <w:r>
+        <w:t>l tour que recorra el usuario.</w:t>
+      </w:r>
+    </w:p>
+    <w:p>
+      <w:pPr>
+        <w:pStyle w:val="ListParagraph"/>
+      </w:pPr>
+    </w:p>
+    <w:p>
+      <w:pPr>
+        <w:pStyle w:val="ListParagraph"/>
+      </w:pPr>
       <w:r>
         <w:t>Req</w:t>
       </w:r>
-      <w:proofErr w:type="spellEnd"/>
-      <w:r>
-        <w:t xml:space="preserve"> (31)</w:t>
-      </w:r>
-      <w:r>
-        <w:t>: El sistema debe</w:t>
-      </w:r>
-      <w:r>
-        <w:t> renderizar las ubicaciones de mis amigos cuando el usuario pida realizar esta acción. </w:t>
-      </w:r>
-    </w:p>
-    <w:p>
-      <w:pPr>
-        <w:pStyle w:val="ListParagraph"/>
-      </w:pPr>
-    </w:p>
-    <w:p>
-      <w:pPr>
-        <w:pStyle w:val="ListParagraph"/>
-      </w:pPr>
-      <w:proofErr w:type="spellStart"/>
-      <w:r>
-        <w:t>Req</w:t>
-      </w:r>
-      <w:proofErr w:type="spellEnd"/>
-      <w:r>
-        <w:t xml:space="preserve"> (32)</w:t>
-      </w:r>
-      <w:r>
-        <w:t>: El sistema debe</w:t>
-      </w:r>
-      <w:r>
-        <w:t> renderizar los puntos de reunión de</w:t>
-      </w:r>
-      <w:r>
-        <w:t>l tour que recorra el usuario.</w:t>
-      </w:r>
-    </w:p>
-    <w:p>
-      <w:pPr>
-        <w:pStyle w:val="ListParagraph"/>
-      </w:pPr>
-    </w:p>
-    <w:p>
-      <w:pPr>
-        <w:pStyle w:val="ListParagraph"/>
-      </w:pPr>
-      <w:proofErr w:type="spellStart"/>
-      <w:r>
-        <w:t>Req</w:t>
-      </w:r>
-      <w:proofErr w:type="spellEnd"/>
-      <w:r>
-        <w:t xml:space="preserve"> (33)</w:t>
+      <w:r>
+        <w:t xml:space="preserve"> (31</w:t>
+      </w:r>
+      <w:bookmarkStart w:id="2" w:name="_GoBack"/>
+      <w:bookmarkEnd w:id="2"/>
+      <w:r>
+        <w:t>)</w:t>
       </w:r>
       <w:r>
         <w:t>: El sistema debe renderizar las indicaciones establecidas</w:t>
@@ -1092,37 +886,8 @@
       <w:r>
         <w:t xml:space="preserve"> por el </w:t>
       </w:r>
-      <w:proofErr w:type="spellStart"/>
-      <w:r>
-        <w:t>Req</w:t>
-      </w:r>
-      <w:proofErr w:type="spellEnd"/>
-      <w:r>
-        <w:t xml:space="preserve"> (6).</w:t>
-      </w:r>
-    </w:p>
-    <w:p>
-      <w:pPr>
-        <w:pStyle w:val="ListParagraph"/>
-      </w:pPr>
-    </w:p>
-    <w:p>
-      <w:pPr>
-        <w:pStyle w:val="ListParagraph"/>
-      </w:pPr>
-      <w:r>
-        <w:t xml:space="preserve">(Revisar) </w:t>
-      </w:r>
-      <w:proofErr w:type="spellStart"/>
-      <w:r>
-        <w:t>Req</w:t>
-      </w:r>
-      <w:proofErr w:type="spellEnd"/>
-      <w:r>
-        <w:t xml:space="preserve"> (34)</w:t>
-      </w:r>
-      <w:r>
-        <w:t xml:space="preserve">: El sistema debe renderizar la localización de los participantes del tour mientras el usuario recorre el tour. </w:t>
+      <w:r>
+        <w:t xml:space="preserve">Req (6). </w:t>
       </w:r>
     </w:p>
     <w:p>
@@ -1158,14 +923,14 @@
         </w:numPr>
         <w:spacing w:line="360" w:lineRule="auto"/>
       </w:pPr>
-      <w:bookmarkStart w:id="2" w:name="_Toc389662715"/>
+      <w:bookmarkStart w:id="3" w:name="_Toc389662715"/>
       <w:r>
         <w:t>R</w:t>
       </w:r>
       <w:r>
         <w:t>equisitos Tecnológicos</w:t>
       </w:r>
-      <w:bookmarkEnd w:id="2"/>
+      <w:bookmarkEnd w:id="3"/>
     </w:p>
     <w:p>
       <w:pPr>
@@ -1192,12 +957,7 @@
         <w:jc w:val="both"/>
       </w:pPr>
       <w:r>
-        <w:t>El dispositivo debe ser capaz de util</w:t>
-      </w:r>
-      <w:bookmarkStart w:id="3" w:name="_GoBack"/>
-      <w:bookmarkEnd w:id="3"/>
-      <w:r>
-        <w:t>izar la tecnología Wireless y estar</w:t>
+        <w:t>El dispositivo debe ser capaz de utilizar la tecnología Wireless y estar</w:t>
       </w:r>
       <w:r>
         <w:t xml:space="preserve"> conectado al Internet para realizar la sincronización de los datos</w:t>
@@ -1251,15 +1011,7 @@
         <w:jc w:val="both"/>
       </w:pPr>
       <w:r>
-        <w:t xml:space="preserve">El sistema requiere que el dispositivo tenga un sistema operativo Android.  El sistema utilizará la base de datos </w:t>
-      </w:r>
-      <w:proofErr w:type="spellStart"/>
-      <w:r>
-        <w:t>SQLite</w:t>
-      </w:r>
-      <w:proofErr w:type="spellEnd"/>
-      <w:r>
-        <w:t xml:space="preserve"> para la persistencia de los datos. </w:t>
+        <w:t xml:space="preserve">El sistema requiere que el dispositivo tenga un sistema operativo Android.  El sistema utilizará la base de datos SQLite para la persistencia de los datos. </w:t>
       </w:r>
     </w:p>
     <w:p>
@@ -2636,7 +2388,7 @@
 </file>
 
 <file path=customXml/itemProps1.xml><?xml version="1.0" encoding="utf-8"?>
-<ds:datastoreItem xmlns:ds="http://schemas.openxmlformats.org/officeDocument/2006/customXml" ds:itemID="{F712AFEC-6096-4CB5-B53A-93ACC2FDE128}">
+<ds:datastoreItem xmlns:ds="http://schemas.openxmlformats.org/officeDocument/2006/customXml" ds:itemID="{29F219FB-C0BF-4994-ADD6-7A4D3EF668D2}">
   <ds:schemaRefs>
     <ds:schemaRef ds:uri="http://schemas.openxmlformats.org/officeDocument/2006/bibliography"/>
   </ds:schemaRefs>

</xml_diff>